<commit_message>
Update AmministratoreVisualizzaLibro.jsp e servlet
</commit_message>
<xml_diff>
--- a/Bozze/TEST/BookPoint_TCS.docx
+++ b/Bozze/TEST/BookPoint_TCS.docx
@@ -880,21 +880,22 @@
     <w:p/>
     <w:sdt>
       <w:sdtPr>
+        <w:rPr>
+          <w:rFonts w:asciiTheme="minorHAnsi" w:eastAsiaTheme="minorEastAsia" w:hAnsiTheme="minorHAnsi" w:cstheme="minorBidi"/>
+          <w:b w:val="0"/>
+          <w:bCs w:val="0"/>
+          <w:smallCaps w:val="0"/>
+          <w:color w:val="auto"/>
+          <w:sz w:val="22"/>
+          <w:szCs w:val="22"/>
+        </w:rPr>
         <w:id w:val="1696116698"/>
         <w:docPartObj>
           <w:docPartGallery w:val="Table of Contents"/>
           <w:docPartUnique/>
         </w:docPartObj>
       </w:sdtPr>
-      <w:sdtEndPr>
-        <w:rPr>
-          <w:rFonts w:asciiTheme="minorHAnsi" w:eastAsiaTheme="minorEastAsia" w:hAnsiTheme="minorHAnsi" w:cstheme="minorBidi"/>
-          <w:smallCaps w:val="0"/>
-          <w:color w:val="auto"/>
-          <w:sz w:val="22"/>
-          <w:szCs w:val="22"/>
-        </w:rPr>
-      </w:sdtEndPr>
+      <w:sdtEndPr/>
       <w:sdtContent>
         <w:p>
           <w:pPr>
@@ -1182,13 +1183,7 @@
           </w:tcPr>
           <w:p>
             <w:r>
-              <w:t>TC_</w:t>
-            </w:r>
-            <w:r>
-              <w:t>1</w:t>
-            </w:r>
-            <w:r>
-              <w:t>.1</w:t>
+              <w:t>TC_1.1</w:t>
             </w:r>
           </w:p>
         </w:tc>
@@ -1215,13 +1210,7 @@
           </w:tcPr>
           <w:p>
             <w:r>
-              <w:t>TC_</w:t>
-            </w:r>
-            <w:r>
-              <w:t>1</w:t>
-            </w:r>
-            <w:r>
-              <w:t>.2</w:t>
+              <w:t>TC_1.2</w:t>
             </w:r>
           </w:p>
         </w:tc>
@@ -1291,7 +1280,600 @@
           </w:tcPr>
           <w:p>
             <w:r>
-              <w:t>1.1</w:t>
+              <w:t>1.1.</w:t>
+            </w:r>
+            <w:r>
+              <w:t>1</w:t>
+            </w:r>
+            <w:r>
+              <w:t xml:space="preserve"> </w:t>
+            </w:r>
+          </w:p>
+        </w:tc>
+      </w:tr>
+      <w:tr>
+        <w:tc>
+          <w:tcPr>
+            <w:tcW w:w="4814" w:type="dxa"/>
+            <w:shd w:val="clear" w:color="auto" w:fill="D0CECE" w:themeFill="background2" w:themeFillShade="E6"/>
+          </w:tcPr>
+          <w:p>
+            <w:r>
+              <w:t>Input</w:t>
+            </w:r>
+          </w:p>
+        </w:tc>
+        <w:tc>
+          <w:tcPr>
+            <w:tcW w:w="4814" w:type="dxa"/>
+          </w:tcPr>
+          <w:p>
+            <w:r>
+              <w:t>Testo = “</w:t>
+            </w:r>
+            <w:r>
+              <w:t>Il piccolo principe</w:t>
+            </w:r>
+            <w:r>
+              <w:t>”, categoria=””</w:t>
+            </w:r>
+          </w:p>
+        </w:tc>
+      </w:tr>
+      <w:tr>
+        <w:tc>
+          <w:tcPr>
+            <w:tcW w:w="4814" w:type="dxa"/>
+            <w:shd w:val="clear" w:color="auto" w:fill="D0CECE" w:themeFill="background2" w:themeFillShade="E6"/>
+          </w:tcPr>
+          <w:p>
+            <w:r>
+              <w:t>Oracolo</w:t>
+            </w:r>
+          </w:p>
+        </w:tc>
+        <w:tc>
+          <w:tcPr>
+            <w:tcW w:w="4814" w:type="dxa"/>
+          </w:tcPr>
+          <w:p>
+            <w:r>
+              <w:t xml:space="preserve">L’invio </w:t>
+            </w:r>
+            <w:r>
+              <w:t xml:space="preserve">va a buon fine ma </w:t>
+            </w:r>
+            <w:r>
+              <w:t>non sarà visualizzato nessun libro poiché non c’è corrispondenza nel database</w:t>
+            </w:r>
+            <w:r>
+              <w:t xml:space="preserve"> </w:t>
+            </w:r>
+          </w:p>
+        </w:tc>
+      </w:tr>
+    </w:tbl>
+    <w:p/>
+    <w:tbl>
+      <w:tblPr>
+        <w:tblStyle w:val="Grigliatabella"/>
+        <w:tblW w:w="0" w:type="auto"/>
+        <w:tblLook w:val="04A0" w:firstRow="1" w:lastRow="0" w:firstColumn="1" w:lastColumn="0" w:noHBand="0" w:noVBand="1"/>
+      </w:tblPr>
+      <w:tblGrid>
+        <w:gridCol w:w="4814"/>
+        <w:gridCol w:w="4814"/>
+      </w:tblGrid>
+      <w:tr>
+        <w:tc>
+          <w:tcPr>
+            <w:tcW w:w="4814" w:type="dxa"/>
+            <w:shd w:val="clear" w:color="auto" w:fill="D0CECE" w:themeFill="background2" w:themeFillShade="E6"/>
+          </w:tcPr>
+          <w:p>
+            <w:r>
+              <w:lastRenderedPageBreak/>
+              <w:t>Test Case</w:t>
+            </w:r>
+          </w:p>
+        </w:tc>
+        <w:tc>
+          <w:tcPr>
+            <w:tcW w:w="4814" w:type="dxa"/>
+          </w:tcPr>
+          <w:p>
+            <w:proofErr w:type="spellStart"/>
+            <w:r>
+              <w:t>Test_Ricerca</w:t>
+            </w:r>
+            <w:proofErr w:type="spellEnd"/>
+          </w:p>
+        </w:tc>
+      </w:tr>
+      <w:tr>
+        <w:tc>
+          <w:tcPr>
+            <w:tcW w:w="4814" w:type="dxa"/>
+            <w:shd w:val="clear" w:color="auto" w:fill="D0CECE" w:themeFill="background2" w:themeFillShade="E6"/>
+          </w:tcPr>
+          <w:p>
+            <w:r>
+              <w:t>Codice</w:t>
+            </w:r>
+          </w:p>
+        </w:tc>
+        <w:tc>
+          <w:tcPr>
+            <w:tcW w:w="4814" w:type="dxa"/>
+          </w:tcPr>
+          <w:p>
+            <w:r>
+              <w:t>1.1.</w:t>
+            </w:r>
+            <w:r>
+              <w:t>2</w:t>
+            </w:r>
+          </w:p>
+        </w:tc>
+      </w:tr>
+      <w:tr>
+        <w:tc>
+          <w:tcPr>
+            <w:tcW w:w="4814" w:type="dxa"/>
+            <w:shd w:val="clear" w:color="auto" w:fill="D0CECE" w:themeFill="background2" w:themeFillShade="E6"/>
+          </w:tcPr>
+          <w:p>
+            <w:r>
+              <w:t>Input</w:t>
+            </w:r>
+          </w:p>
+        </w:tc>
+        <w:tc>
+          <w:tcPr>
+            <w:tcW w:w="4814" w:type="dxa"/>
+          </w:tcPr>
+          <w:p>
+            <w:r>
+              <w:t>Testo = “</w:t>
+            </w:r>
+            <w:r>
+              <w:t>Il barone rampante</w:t>
+            </w:r>
+            <w:r>
+              <w:t>”, categoria</w:t>
+            </w:r>
+            <w:proofErr w:type="gramStart"/>
+            <w:r>
+              <w:t>=”</w:t>
+            </w:r>
+            <w:r>
+              <w:t>Romanzo</w:t>
+            </w:r>
+            <w:proofErr w:type="gramEnd"/>
+            <w:r>
+              <w:t>”</w:t>
+            </w:r>
+          </w:p>
+        </w:tc>
+      </w:tr>
+      <w:tr>
+        <w:tc>
+          <w:tcPr>
+            <w:tcW w:w="4814" w:type="dxa"/>
+            <w:shd w:val="clear" w:color="auto" w:fill="D0CECE" w:themeFill="background2" w:themeFillShade="E6"/>
+          </w:tcPr>
+          <w:p>
+            <w:r>
+              <w:t>Oracolo</w:t>
+            </w:r>
+          </w:p>
+        </w:tc>
+        <w:tc>
+          <w:tcPr>
+            <w:tcW w:w="4814" w:type="dxa"/>
+          </w:tcPr>
+          <w:p>
+            <w:r>
+              <w:t xml:space="preserve">L’invio </w:t>
+            </w:r>
+            <w:r>
+              <w:t xml:space="preserve">va a buon fine </w:t>
+            </w:r>
+            <w:r>
+              <w:t>e saranno visualizzati i libri richiesti</w:t>
+            </w:r>
+          </w:p>
+        </w:tc>
+      </w:tr>
+    </w:tbl>
+    <w:p/>
+    <w:p>
+      <w:r>
+        <w:t>TC_1.</w:t>
+      </w:r>
+      <w:r>
+        <w:t>2</w:t>
+      </w:r>
+      <w:r>
+        <w:t xml:space="preserve"> </w:t>
+      </w:r>
+      <w:proofErr w:type="spellStart"/>
+      <w:r>
+        <w:t>Test_VisualizzaLibro</w:t>
+      </w:r>
+      <w:proofErr w:type="spellEnd"/>
+    </w:p>
+    <w:tbl>
+      <w:tblPr>
+        <w:tblStyle w:val="Grigliatabella"/>
+        <w:tblW w:w="0" w:type="auto"/>
+        <w:tblLook w:val="04A0" w:firstRow="1" w:lastRow="0" w:firstColumn="1" w:lastColumn="0" w:noHBand="0" w:noVBand="1"/>
+      </w:tblPr>
+      <w:tblGrid>
+        <w:gridCol w:w="4814"/>
+        <w:gridCol w:w="4814"/>
+      </w:tblGrid>
+      <w:tr>
+        <w:tc>
+          <w:tcPr>
+            <w:tcW w:w="4814" w:type="dxa"/>
+            <w:shd w:val="clear" w:color="auto" w:fill="D0CECE" w:themeFill="background2" w:themeFillShade="E6"/>
+          </w:tcPr>
+          <w:p>
+            <w:r>
+              <w:t>Test Case</w:t>
+            </w:r>
+          </w:p>
+        </w:tc>
+        <w:tc>
+          <w:tcPr>
+            <w:tcW w:w="4814" w:type="dxa"/>
+          </w:tcPr>
+          <w:p>
+            <w:proofErr w:type="spellStart"/>
+            <w:r>
+              <w:t>Test_VisualizzaLibro</w:t>
+            </w:r>
+            <w:proofErr w:type="spellEnd"/>
+          </w:p>
+        </w:tc>
+      </w:tr>
+      <w:tr>
+        <w:tc>
+          <w:tcPr>
+            <w:tcW w:w="4814" w:type="dxa"/>
+            <w:shd w:val="clear" w:color="auto" w:fill="D0CECE" w:themeFill="background2" w:themeFillShade="E6"/>
+          </w:tcPr>
+          <w:p>
+            <w:r>
+              <w:t>Codice</w:t>
+            </w:r>
+          </w:p>
+        </w:tc>
+        <w:tc>
+          <w:tcPr>
+            <w:tcW w:w="4814" w:type="dxa"/>
+          </w:tcPr>
+          <w:p>
+            <w:r>
+              <w:t xml:space="preserve">1.2.1 </w:t>
+            </w:r>
+          </w:p>
+        </w:tc>
+      </w:tr>
+      <w:tr>
+        <w:tc>
+          <w:tcPr>
+            <w:tcW w:w="4814" w:type="dxa"/>
+            <w:shd w:val="clear" w:color="auto" w:fill="D0CECE" w:themeFill="background2" w:themeFillShade="E6"/>
+          </w:tcPr>
+          <w:p>
+            <w:r>
+              <w:t>Input</w:t>
+            </w:r>
+          </w:p>
+        </w:tc>
+        <w:tc>
+          <w:tcPr>
+            <w:tcW w:w="4814" w:type="dxa"/>
+          </w:tcPr>
+          <w:p>
+            <w:r>
+              <w:t>L’utente clicca sul libro</w:t>
+            </w:r>
+            <w:r>
+              <w:t xml:space="preserve"> scelto</w:t>
+            </w:r>
+          </w:p>
+        </w:tc>
+      </w:tr>
+      <w:tr>
+        <w:tc>
+          <w:tcPr>
+            <w:tcW w:w="4814" w:type="dxa"/>
+            <w:shd w:val="clear" w:color="auto" w:fill="D0CECE" w:themeFill="background2" w:themeFillShade="E6"/>
+          </w:tcPr>
+          <w:p>
+            <w:r>
+              <w:t>Oracolo</w:t>
+            </w:r>
+          </w:p>
+        </w:tc>
+        <w:tc>
+          <w:tcPr>
+            <w:tcW w:w="4814" w:type="dxa"/>
+          </w:tcPr>
+          <w:p>
+            <w:r>
+              <w:t>Gli viene mostrata la pagina di visualizzazione del libro scelto</w:t>
+            </w:r>
+          </w:p>
+        </w:tc>
+      </w:tr>
+    </w:tbl>
+    <w:p/>
+    <w:p/>
+    <w:p>
+      <w:pPr>
+        <w:pStyle w:val="Titolo2"/>
+      </w:pPr>
+      <w:r>
+        <w:t>Gestione Acquisto</w:t>
+      </w:r>
+    </w:p>
+    <w:tbl>
+      <w:tblPr>
+        <w:tblStyle w:val="Grigliatabella"/>
+        <w:tblW w:w="0" w:type="auto"/>
+        <w:tblLook w:val="04A0" w:firstRow="1" w:lastRow="0" w:firstColumn="1" w:lastColumn="0" w:noHBand="0" w:noVBand="1"/>
+      </w:tblPr>
+      <w:tblGrid>
+        <w:gridCol w:w="4814"/>
+        <w:gridCol w:w="4814"/>
+      </w:tblGrid>
+      <w:tr>
+        <w:tc>
+          <w:tcPr>
+            <w:tcW w:w="4814" w:type="dxa"/>
+            <w:shd w:val="clear" w:color="auto" w:fill="D0CECE" w:themeFill="background2" w:themeFillShade="E6"/>
+          </w:tcPr>
+          <w:p>
+            <w:r>
+              <w:t>Test Case</w:t>
+            </w:r>
+          </w:p>
+        </w:tc>
+        <w:tc>
+          <w:tcPr>
+            <w:tcW w:w="4814" w:type="dxa"/>
+            <w:shd w:val="clear" w:color="auto" w:fill="D0CECE" w:themeFill="background2" w:themeFillShade="E6"/>
+          </w:tcPr>
+          <w:p>
+            <w:r>
+              <w:t>Codice</w:t>
+            </w:r>
+          </w:p>
+        </w:tc>
+      </w:tr>
+      <w:tr>
+        <w:tc>
+          <w:tcPr>
+            <w:tcW w:w="4814" w:type="dxa"/>
+          </w:tcPr>
+          <w:p>
+            <w:proofErr w:type="spellStart"/>
+            <w:r>
+              <w:t>Test_</w:t>
+            </w:r>
+            <w:r>
+              <w:t>AggiungiAlCarrello</w:t>
+            </w:r>
+            <w:proofErr w:type="spellEnd"/>
+            <w:r>
+              <w:t xml:space="preserve">  </w:t>
+            </w:r>
+          </w:p>
+        </w:tc>
+        <w:tc>
+          <w:tcPr>
+            <w:tcW w:w="4814" w:type="dxa"/>
+          </w:tcPr>
+          <w:p>
+            <w:r>
+              <w:t>TC_</w:t>
+            </w:r>
+            <w:r>
+              <w:t>2</w:t>
+            </w:r>
+            <w:r>
+              <w:t>.1</w:t>
+            </w:r>
+          </w:p>
+        </w:tc>
+      </w:tr>
+      <w:tr>
+        <w:tc>
+          <w:tcPr>
+            <w:tcW w:w="4814" w:type="dxa"/>
+          </w:tcPr>
+          <w:p>
+            <w:proofErr w:type="spellStart"/>
+            <w:r>
+              <w:t>Test_CompletaAcquisto</w:t>
+            </w:r>
+            <w:proofErr w:type="spellEnd"/>
+            <w:r>
+              <w:t xml:space="preserve">  </w:t>
+            </w:r>
+          </w:p>
+        </w:tc>
+        <w:tc>
+          <w:tcPr>
+            <w:tcW w:w="4814" w:type="dxa"/>
+          </w:tcPr>
+          <w:p>
+            <w:r>
+              <w:t>TC_2.2</w:t>
+            </w:r>
+          </w:p>
+        </w:tc>
+      </w:tr>
+      <w:tr>
+        <w:tc>
+          <w:tcPr>
+            <w:tcW w:w="4814" w:type="dxa"/>
+          </w:tcPr>
+          <w:p>
+            <w:proofErr w:type="spellStart"/>
+            <w:r>
+              <w:t>Test_EliminaDalCarrello</w:t>
+            </w:r>
+            <w:proofErr w:type="spellEnd"/>
+          </w:p>
+        </w:tc>
+        <w:tc>
+          <w:tcPr>
+            <w:tcW w:w="4814" w:type="dxa"/>
+          </w:tcPr>
+          <w:p>
+            <w:r>
+              <w:t>TC_2.3</w:t>
+            </w:r>
+          </w:p>
+        </w:tc>
+      </w:tr>
+      <w:tr>
+        <w:tc>
+          <w:tcPr>
+            <w:tcW w:w="4814" w:type="dxa"/>
+          </w:tcPr>
+          <w:p>
+            <w:proofErr w:type="spellStart"/>
+            <w:r>
+              <w:t>Test_AumentaQuantità</w:t>
+            </w:r>
+            <w:proofErr w:type="spellEnd"/>
+          </w:p>
+        </w:tc>
+        <w:tc>
+          <w:tcPr>
+            <w:tcW w:w="4814" w:type="dxa"/>
+          </w:tcPr>
+          <w:p>
+            <w:r>
+              <w:t>TC_2.4</w:t>
+            </w:r>
+          </w:p>
+        </w:tc>
+      </w:tr>
+      <w:tr>
+        <w:tc>
+          <w:tcPr>
+            <w:tcW w:w="4814" w:type="dxa"/>
+          </w:tcPr>
+          <w:p>
+            <w:proofErr w:type="spellStart"/>
+            <w:r>
+              <w:t>Test_DiminuisciQuantità</w:t>
+            </w:r>
+            <w:proofErr w:type="spellEnd"/>
+          </w:p>
+        </w:tc>
+        <w:tc>
+          <w:tcPr>
+            <w:tcW w:w="4814" w:type="dxa"/>
+          </w:tcPr>
+          <w:p>
+            <w:r>
+              <w:t>TC_2.5</w:t>
+            </w:r>
+          </w:p>
+        </w:tc>
+      </w:tr>
+    </w:tbl>
+    <w:p/>
+    <w:p>
+      <w:r>
+        <w:t>TC_</w:t>
+      </w:r>
+      <w:r>
+        <w:t>2</w:t>
+      </w:r>
+      <w:r>
+        <w:t>.</w:t>
+      </w:r>
+      <w:r>
+        <w:t>1</w:t>
+      </w:r>
+      <w:r>
+        <w:t xml:space="preserve"> </w:t>
+      </w:r>
+      <w:proofErr w:type="spellStart"/>
+      <w:r>
+        <w:t>Test_</w:t>
+      </w:r>
+      <w:r>
+        <w:t>AggiungiAlCarrello</w:t>
+      </w:r>
+      <w:proofErr w:type="spellEnd"/>
+    </w:p>
+    <w:tbl>
+      <w:tblPr>
+        <w:tblStyle w:val="Grigliatabella"/>
+        <w:tblW w:w="0" w:type="auto"/>
+        <w:tblLook w:val="04A0" w:firstRow="1" w:lastRow="0" w:firstColumn="1" w:lastColumn="0" w:noHBand="0" w:noVBand="1"/>
+      </w:tblPr>
+      <w:tblGrid>
+        <w:gridCol w:w="4814"/>
+        <w:gridCol w:w="4814"/>
+      </w:tblGrid>
+      <w:tr>
+        <w:tc>
+          <w:tcPr>
+            <w:tcW w:w="4814" w:type="dxa"/>
+            <w:shd w:val="clear" w:color="auto" w:fill="D0CECE" w:themeFill="background2" w:themeFillShade="E6"/>
+          </w:tcPr>
+          <w:p>
+            <w:r>
+              <w:t>Test Case</w:t>
+            </w:r>
+          </w:p>
+        </w:tc>
+        <w:tc>
+          <w:tcPr>
+            <w:tcW w:w="4814" w:type="dxa"/>
+          </w:tcPr>
+          <w:p>
+            <w:proofErr w:type="spellStart"/>
+            <w:r>
+              <w:t>Test_</w:t>
+            </w:r>
+            <w:r>
+              <w:t>AggiungiAlCarrello</w:t>
+            </w:r>
+            <w:proofErr w:type="spellEnd"/>
+          </w:p>
+        </w:tc>
+      </w:tr>
+      <w:tr>
+        <w:tc>
+          <w:tcPr>
+            <w:tcW w:w="4814" w:type="dxa"/>
+            <w:shd w:val="clear" w:color="auto" w:fill="D0CECE" w:themeFill="background2" w:themeFillShade="E6"/>
+          </w:tcPr>
+          <w:p>
+            <w:r>
+              <w:t>Codice</w:t>
+            </w:r>
+          </w:p>
+        </w:tc>
+        <w:tc>
+          <w:tcPr>
+            <w:tcW w:w="4814" w:type="dxa"/>
+          </w:tcPr>
+          <w:p>
+            <w:r>
+              <w:t>2.1</w:t>
             </w:r>
             <w:r>
               <w:t xml:space="preserve">.1 </w:t>
@@ -1317,7 +1899,10 @@
           </w:tcPr>
           <w:p>
             <w:r>
-              <w:t>Testo = “*”, categoria=””</w:t>
+              <w:t xml:space="preserve">L’utente clicca sul </w:t>
+            </w:r>
+            <w:r>
+              <w:t>pulsante aggiungi al carrello</w:t>
             </w:r>
           </w:p>
         </w:tc>
@@ -1340,12 +1925,281 @@
           </w:tcPr>
           <w:p>
             <w:r>
-              <w:t>L’invio non va a buon fine poiché il testo non rispetta il formato richiesto</w:t>
+              <w:t>Il libro viene aggiunto al carrello con successo</w:t>
             </w:r>
           </w:p>
         </w:tc>
       </w:tr>
     </w:tbl>
+    <w:p/>
+    <w:p>
+      <w:r>
+        <w:t>TC_</w:t>
+      </w:r>
+      <w:r>
+        <w:t>2</w:t>
+      </w:r>
+      <w:r>
+        <w:t xml:space="preserve">.2 </w:t>
+      </w:r>
+      <w:proofErr w:type="spellStart"/>
+      <w:r>
+        <w:t>Test_</w:t>
+      </w:r>
+      <w:r>
+        <w:t>CompletaAcquisto</w:t>
+      </w:r>
+      <w:proofErr w:type="spellEnd"/>
+    </w:p>
+    <w:tbl>
+      <w:tblPr>
+        <w:tblStyle w:val="Grigliatabella"/>
+        <w:tblW w:w="0" w:type="auto"/>
+        <w:tblLook w:val="04A0" w:firstRow="1" w:lastRow="0" w:firstColumn="1" w:lastColumn="0" w:noHBand="0" w:noVBand="1"/>
+      </w:tblPr>
+      <w:tblGrid>
+        <w:gridCol w:w="4814"/>
+        <w:gridCol w:w="4814"/>
+      </w:tblGrid>
+      <w:tr>
+        <w:tc>
+          <w:tcPr>
+            <w:tcW w:w="4814" w:type="dxa"/>
+            <w:shd w:val="clear" w:color="auto" w:fill="D0CECE" w:themeFill="background2" w:themeFillShade="E6"/>
+          </w:tcPr>
+          <w:p>
+            <w:r>
+              <w:t>Test Case</w:t>
+            </w:r>
+          </w:p>
+        </w:tc>
+        <w:tc>
+          <w:tcPr>
+            <w:tcW w:w="4814" w:type="dxa"/>
+          </w:tcPr>
+          <w:p>
+            <w:proofErr w:type="spellStart"/>
+            <w:r>
+              <w:t>Test_</w:t>
+            </w:r>
+            <w:r>
+              <w:t>CompletaAcquisto</w:t>
+            </w:r>
+            <w:proofErr w:type="spellEnd"/>
+          </w:p>
+        </w:tc>
+      </w:tr>
+      <w:tr>
+        <w:tc>
+          <w:tcPr>
+            <w:tcW w:w="4814" w:type="dxa"/>
+            <w:shd w:val="clear" w:color="auto" w:fill="D0CECE" w:themeFill="background2" w:themeFillShade="E6"/>
+          </w:tcPr>
+          <w:p>
+            <w:r>
+              <w:t>Codice</w:t>
+            </w:r>
+          </w:p>
+        </w:tc>
+        <w:tc>
+          <w:tcPr>
+            <w:tcW w:w="4814" w:type="dxa"/>
+          </w:tcPr>
+          <w:p>
+            <w:r>
+              <w:t>2</w:t>
+            </w:r>
+            <w:r>
+              <w:t xml:space="preserve">.2.1 </w:t>
+            </w:r>
+          </w:p>
+        </w:tc>
+      </w:tr>
+      <w:tr>
+        <w:tc>
+          <w:tcPr>
+            <w:tcW w:w="4814" w:type="dxa"/>
+            <w:shd w:val="clear" w:color="auto" w:fill="D0CECE" w:themeFill="background2" w:themeFillShade="E6"/>
+          </w:tcPr>
+          <w:p>
+            <w:r>
+              <w:t>Input</w:t>
+            </w:r>
+          </w:p>
+        </w:tc>
+        <w:tc>
+          <w:tcPr>
+            <w:tcW w:w="4814" w:type="dxa"/>
+          </w:tcPr>
+          <w:p>
+            <w:proofErr w:type="spellStart"/>
+            <w:r>
+              <w:t>numCarta</w:t>
+            </w:r>
+            <w:proofErr w:type="spellEnd"/>
+            <w:r>
+              <w:t>=</w:t>
+            </w:r>
+            <w:r>
+              <w:t>”</w:t>
+            </w:r>
+            <w:r>
+              <w:t>”</w:t>
+            </w:r>
+            <w:r>
+              <w:t xml:space="preserve"> indirizzo=””</w:t>
+            </w:r>
+          </w:p>
+        </w:tc>
+      </w:tr>
+      <w:tr>
+        <w:tc>
+          <w:tcPr>
+            <w:tcW w:w="4814" w:type="dxa"/>
+            <w:shd w:val="clear" w:color="auto" w:fill="D0CECE" w:themeFill="background2" w:themeFillShade="E6"/>
+          </w:tcPr>
+          <w:p>
+            <w:r>
+              <w:t>Oracolo</w:t>
+            </w:r>
+          </w:p>
+        </w:tc>
+        <w:tc>
+          <w:tcPr>
+            <w:tcW w:w="4814" w:type="dxa"/>
+          </w:tcPr>
+          <w:p>
+            <w:r>
+              <w:t>L</w:t>
+            </w:r>
+            <w:r>
+              <w:t>’operazione non viene completata</w:t>
+            </w:r>
+          </w:p>
+        </w:tc>
+      </w:tr>
+    </w:tbl>
+    <w:p/>
+    <w:tbl>
+      <w:tblPr>
+        <w:tblStyle w:val="Grigliatabella"/>
+        <w:tblW w:w="0" w:type="auto"/>
+        <w:tblLook w:val="04A0" w:firstRow="1" w:lastRow="0" w:firstColumn="1" w:lastColumn="0" w:noHBand="0" w:noVBand="1"/>
+      </w:tblPr>
+      <w:tblGrid>
+        <w:gridCol w:w="4814"/>
+        <w:gridCol w:w="4814"/>
+      </w:tblGrid>
+      <w:tr>
+        <w:tc>
+          <w:tcPr>
+            <w:tcW w:w="4814" w:type="dxa"/>
+            <w:shd w:val="clear" w:color="auto" w:fill="D0CECE" w:themeFill="background2" w:themeFillShade="E6"/>
+          </w:tcPr>
+          <w:p>
+            <w:r>
+              <w:t>Test Case</w:t>
+            </w:r>
+          </w:p>
+        </w:tc>
+        <w:tc>
+          <w:tcPr>
+            <w:tcW w:w="4814" w:type="dxa"/>
+          </w:tcPr>
+          <w:p>
+            <w:proofErr w:type="spellStart"/>
+            <w:r>
+              <w:t>Test_CompletaAcquisto</w:t>
+            </w:r>
+            <w:proofErr w:type="spellEnd"/>
+          </w:p>
+        </w:tc>
+      </w:tr>
+      <w:tr>
+        <w:tc>
+          <w:tcPr>
+            <w:tcW w:w="4814" w:type="dxa"/>
+            <w:shd w:val="clear" w:color="auto" w:fill="D0CECE" w:themeFill="background2" w:themeFillShade="E6"/>
+          </w:tcPr>
+          <w:p>
+            <w:r>
+              <w:t>Codice</w:t>
+            </w:r>
+          </w:p>
+        </w:tc>
+        <w:tc>
+          <w:tcPr>
+            <w:tcW w:w="4814" w:type="dxa"/>
+          </w:tcPr>
+          <w:p>
+            <w:r>
+              <w:t>2.2.</w:t>
+            </w:r>
+            <w:r>
+              <w:t>2</w:t>
+            </w:r>
+          </w:p>
+        </w:tc>
+      </w:tr>
+      <w:tr>
+        <w:tc>
+          <w:tcPr>
+            <w:tcW w:w="4814" w:type="dxa"/>
+            <w:shd w:val="clear" w:color="auto" w:fill="D0CECE" w:themeFill="background2" w:themeFillShade="E6"/>
+          </w:tcPr>
+          <w:p>
+            <w:r>
+              <w:t>Input</w:t>
+            </w:r>
+          </w:p>
+        </w:tc>
+        <w:tc>
+          <w:tcPr>
+            <w:tcW w:w="4814" w:type="dxa"/>
+          </w:tcPr>
+          <w:p>
+            <w:proofErr w:type="spellStart"/>
+            <w:r>
+              <w:t>numCarta</w:t>
+            </w:r>
+            <w:proofErr w:type="spellEnd"/>
+            <w:r>
+              <w:t>=”</w:t>
+            </w:r>
+            <w:r>
+              <w:t>0000000000000004</w:t>
+            </w:r>
+            <w:r>
+              <w:t>” indirizzo=””</w:t>
+            </w:r>
+          </w:p>
+        </w:tc>
+      </w:tr>
+      <w:tr>
+        <w:tc>
+          <w:tcPr>
+            <w:tcW w:w="4814" w:type="dxa"/>
+            <w:shd w:val="clear" w:color="auto" w:fill="D0CECE" w:themeFill="background2" w:themeFillShade="E6"/>
+          </w:tcPr>
+          <w:p>
+            <w:r>
+              <w:t>Oracolo</w:t>
+            </w:r>
+          </w:p>
+        </w:tc>
+        <w:tc>
+          <w:tcPr>
+            <w:tcW w:w="4814" w:type="dxa"/>
+          </w:tcPr>
+          <w:p>
+            <w:r>
+              <w:t>L’operazione non viene completata</w:t>
+            </w:r>
+          </w:p>
+        </w:tc>
+      </w:tr>
+    </w:tbl>
+    <w:p/>
     <w:p/>
     <w:p/>
     <w:tbl>
@@ -1378,7 +2232,7 @@
           <w:p>
             <w:proofErr w:type="spellStart"/>
             <w:r>
-              <w:t>Test_Ricerca</w:t>
+              <w:t>Test_CompletaAcquisto</w:t>
             </w:r>
             <w:proofErr w:type="spellEnd"/>
           </w:p>
@@ -1402,10 +2256,10 @@
           </w:tcPr>
           <w:p>
             <w:r>
-              <w:t>1.1.</w:t>
-            </w:r>
-            <w:r>
-              <w:t>2</w:t>
+              <w:t>2.2.</w:t>
+            </w:r>
+            <w:r>
+              <w:t>3</w:t>
             </w:r>
             <w:r>
               <w:t xml:space="preserve"> </w:t>
@@ -1430,14 +2284,36 @@
             <w:tcW w:w="4814" w:type="dxa"/>
           </w:tcPr>
           <w:p>
-            <w:r>
-              <w:t>Testo = “</w:t>
-            </w:r>
-            <w:r>
-              <w:t>Il piccolo principe</w:t>
-            </w:r>
-            <w:r>
-              <w:t>”, categoria=””</w:t>
+            <w:proofErr w:type="spellStart"/>
+            <w:r>
+              <w:t>numCarta</w:t>
+            </w:r>
+            <w:proofErr w:type="spellEnd"/>
+            <w:r>
+              <w:t>=”</w:t>
+            </w:r>
+            <w:r>
+              <w:t>0000000000000004</w:t>
+            </w:r>
+            <w:r>
+              <w:t>” indirizzo</w:t>
+            </w:r>
+            <w:proofErr w:type="gramStart"/>
+            <w:r>
+              <w:t>=”</w:t>
+            </w:r>
+            <w:r>
+              <w:t>Enrico</w:t>
+            </w:r>
+            <w:proofErr w:type="gramEnd"/>
+            <w:r>
+              <w:t xml:space="preserve"> </w:t>
+            </w:r>
+            <w:r>
+              <w:t>9 80040 Napoli</w:t>
+            </w:r>
+            <w:r>
+              <w:t>”</w:t>
             </w:r>
           </w:p>
         </w:tc>
@@ -1460,16 +2336,1024 @@
           </w:tcPr>
           <w:p>
             <w:r>
-              <w:t xml:space="preserve">L’invio </w:t>
-            </w:r>
-            <w:r>
-              <w:t xml:space="preserve">va a buon fine ma </w:t>
-            </w:r>
-            <w:r>
-              <w:t>non sarà visualizzato nessun libro poiché non c’è corrispondenza nel database</w:t>
-            </w:r>
-            <w:r>
-              <w:t xml:space="preserve"> </w:t>
+              <w:t xml:space="preserve">L’operazione </w:t>
+            </w:r>
+            <w:r>
+              <w:t>viene completata con successo</w:t>
+            </w:r>
+          </w:p>
+        </w:tc>
+      </w:tr>
+    </w:tbl>
+    <w:p/>
+    <w:p>
+      <w:r>
+        <w:t>TC_2.</w:t>
+      </w:r>
+      <w:r>
+        <w:t>3</w:t>
+      </w:r>
+      <w:r>
+        <w:t xml:space="preserve"> </w:t>
+      </w:r>
+      <w:proofErr w:type="spellStart"/>
+      <w:r>
+        <w:t>Test_</w:t>
+      </w:r>
+      <w:r>
+        <w:t>EliminaDalCarrello</w:t>
+      </w:r>
+      <w:proofErr w:type="spellEnd"/>
+    </w:p>
+    <w:tbl>
+      <w:tblPr>
+        <w:tblStyle w:val="Grigliatabella"/>
+        <w:tblW w:w="0" w:type="auto"/>
+        <w:tblLook w:val="04A0" w:firstRow="1" w:lastRow="0" w:firstColumn="1" w:lastColumn="0" w:noHBand="0" w:noVBand="1"/>
+      </w:tblPr>
+      <w:tblGrid>
+        <w:gridCol w:w="4814"/>
+        <w:gridCol w:w="4814"/>
+      </w:tblGrid>
+      <w:tr>
+        <w:tc>
+          <w:tcPr>
+            <w:tcW w:w="4814" w:type="dxa"/>
+            <w:shd w:val="clear" w:color="auto" w:fill="D0CECE" w:themeFill="background2" w:themeFillShade="E6"/>
+          </w:tcPr>
+          <w:p>
+            <w:r>
+              <w:t>Test Case</w:t>
+            </w:r>
+          </w:p>
+        </w:tc>
+        <w:tc>
+          <w:tcPr>
+            <w:tcW w:w="4814" w:type="dxa"/>
+          </w:tcPr>
+          <w:p>
+            <w:proofErr w:type="spellStart"/>
+            <w:r>
+              <w:t>Test_</w:t>
+            </w:r>
+            <w:r>
+              <w:t>EliminaDalCarrello</w:t>
+            </w:r>
+            <w:proofErr w:type="spellEnd"/>
+          </w:p>
+        </w:tc>
+      </w:tr>
+      <w:tr>
+        <w:tc>
+          <w:tcPr>
+            <w:tcW w:w="4814" w:type="dxa"/>
+            <w:shd w:val="clear" w:color="auto" w:fill="D0CECE" w:themeFill="background2" w:themeFillShade="E6"/>
+          </w:tcPr>
+          <w:p>
+            <w:r>
+              <w:t>Codice</w:t>
+            </w:r>
+          </w:p>
+        </w:tc>
+        <w:tc>
+          <w:tcPr>
+            <w:tcW w:w="4814" w:type="dxa"/>
+          </w:tcPr>
+          <w:p>
+            <w:r>
+              <w:t>2.</w:t>
+            </w:r>
+            <w:r>
+              <w:t>3</w:t>
+            </w:r>
+            <w:r>
+              <w:t xml:space="preserve">.1 </w:t>
+            </w:r>
+          </w:p>
+        </w:tc>
+      </w:tr>
+      <w:tr>
+        <w:tc>
+          <w:tcPr>
+            <w:tcW w:w="4814" w:type="dxa"/>
+            <w:shd w:val="clear" w:color="auto" w:fill="D0CECE" w:themeFill="background2" w:themeFillShade="E6"/>
+          </w:tcPr>
+          <w:p>
+            <w:r>
+              <w:t>Input</w:t>
+            </w:r>
+          </w:p>
+        </w:tc>
+        <w:tc>
+          <w:tcPr>
+            <w:tcW w:w="4814" w:type="dxa"/>
+          </w:tcPr>
+          <w:p>
+            <w:r>
+              <w:t xml:space="preserve">L’utente clicca sul pulsante </w:t>
+            </w:r>
+            <w:r>
+              <w:t>rimuovi</w:t>
+            </w:r>
+            <w:r>
+              <w:t xml:space="preserve"> vicino al libro da eliminare</w:t>
+            </w:r>
+          </w:p>
+        </w:tc>
+      </w:tr>
+      <w:tr>
+        <w:tc>
+          <w:tcPr>
+            <w:tcW w:w="4814" w:type="dxa"/>
+            <w:shd w:val="clear" w:color="auto" w:fill="D0CECE" w:themeFill="background2" w:themeFillShade="E6"/>
+          </w:tcPr>
+          <w:p>
+            <w:r>
+              <w:t>Oracolo</w:t>
+            </w:r>
+          </w:p>
+        </w:tc>
+        <w:tc>
+          <w:tcPr>
+            <w:tcW w:w="4814" w:type="dxa"/>
+          </w:tcPr>
+          <w:p>
+            <w:r>
+              <w:t xml:space="preserve">Il libro viene </w:t>
+            </w:r>
+            <w:r>
+              <w:t>eliminato dal carrello con successo</w:t>
+            </w:r>
+          </w:p>
+        </w:tc>
+      </w:tr>
+    </w:tbl>
+    <w:p/>
+    <w:p>
+      <w:r>
+        <w:t>TC_2.</w:t>
+      </w:r>
+      <w:r>
+        <w:t>4</w:t>
+      </w:r>
+      <w:r>
+        <w:t xml:space="preserve"> </w:t>
+      </w:r>
+      <w:proofErr w:type="spellStart"/>
+      <w:r>
+        <w:t>Test_A</w:t>
+      </w:r>
+      <w:r>
+        <w:t>umentaQuantità</w:t>
+      </w:r>
+      <w:proofErr w:type="spellEnd"/>
+    </w:p>
+    <w:tbl>
+      <w:tblPr>
+        <w:tblStyle w:val="Grigliatabella"/>
+        <w:tblW w:w="0" w:type="auto"/>
+        <w:tblLook w:val="04A0" w:firstRow="1" w:lastRow="0" w:firstColumn="1" w:lastColumn="0" w:noHBand="0" w:noVBand="1"/>
+      </w:tblPr>
+      <w:tblGrid>
+        <w:gridCol w:w="4814"/>
+        <w:gridCol w:w="4814"/>
+      </w:tblGrid>
+      <w:tr>
+        <w:tc>
+          <w:tcPr>
+            <w:tcW w:w="4814" w:type="dxa"/>
+            <w:shd w:val="clear" w:color="auto" w:fill="D0CECE" w:themeFill="background2" w:themeFillShade="E6"/>
+          </w:tcPr>
+          <w:p>
+            <w:r>
+              <w:t>Test Case</w:t>
+            </w:r>
+          </w:p>
+        </w:tc>
+        <w:tc>
+          <w:tcPr>
+            <w:tcW w:w="4814" w:type="dxa"/>
+          </w:tcPr>
+          <w:p>
+            <w:proofErr w:type="spellStart"/>
+            <w:r>
+              <w:t>Test_</w:t>
+            </w:r>
+            <w:r>
+              <w:t>AumentaQuantità</w:t>
+            </w:r>
+            <w:proofErr w:type="spellEnd"/>
+          </w:p>
+        </w:tc>
+      </w:tr>
+      <w:tr>
+        <w:tc>
+          <w:tcPr>
+            <w:tcW w:w="4814" w:type="dxa"/>
+            <w:shd w:val="clear" w:color="auto" w:fill="D0CECE" w:themeFill="background2" w:themeFillShade="E6"/>
+          </w:tcPr>
+          <w:p>
+            <w:r>
+              <w:t>Codice</w:t>
+            </w:r>
+          </w:p>
+        </w:tc>
+        <w:tc>
+          <w:tcPr>
+            <w:tcW w:w="4814" w:type="dxa"/>
+          </w:tcPr>
+          <w:p>
+            <w:r>
+              <w:t>2.</w:t>
+            </w:r>
+            <w:r>
+              <w:t>4</w:t>
+            </w:r>
+            <w:r>
+              <w:t xml:space="preserve">.1 </w:t>
+            </w:r>
+          </w:p>
+        </w:tc>
+      </w:tr>
+      <w:tr>
+        <w:tc>
+          <w:tcPr>
+            <w:tcW w:w="4814" w:type="dxa"/>
+            <w:shd w:val="clear" w:color="auto" w:fill="D0CECE" w:themeFill="background2" w:themeFillShade="E6"/>
+          </w:tcPr>
+          <w:p>
+            <w:r>
+              <w:t>Input</w:t>
+            </w:r>
+          </w:p>
+        </w:tc>
+        <w:tc>
+          <w:tcPr>
+            <w:tcW w:w="4814" w:type="dxa"/>
+          </w:tcPr>
+          <w:p>
+            <w:r>
+              <w:t xml:space="preserve">L’utente clicca sul pulsante </w:t>
+            </w:r>
+            <w:r>
+              <w:t>+ vicino alla quantità da aumentare</w:t>
+            </w:r>
+          </w:p>
+        </w:tc>
+      </w:tr>
+      <w:tr>
+        <w:tc>
+          <w:tcPr>
+            <w:tcW w:w="4814" w:type="dxa"/>
+            <w:shd w:val="clear" w:color="auto" w:fill="D0CECE" w:themeFill="background2" w:themeFillShade="E6"/>
+          </w:tcPr>
+          <w:p>
+            <w:r>
+              <w:t>Oracolo</w:t>
+            </w:r>
+          </w:p>
+        </w:tc>
+        <w:tc>
+          <w:tcPr>
+            <w:tcW w:w="4814" w:type="dxa"/>
+          </w:tcPr>
+          <w:p>
+            <w:r>
+              <w:t>La quantità viene aumentata con successo</w:t>
+            </w:r>
+          </w:p>
+        </w:tc>
+      </w:tr>
+    </w:tbl>
+    <w:p/>
+    <w:p>
+      <w:r>
+        <w:t>TC_2.</w:t>
+      </w:r>
+      <w:r>
+        <w:t>5</w:t>
+      </w:r>
+      <w:r>
+        <w:t xml:space="preserve"> </w:t>
+      </w:r>
+      <w:proofErr w:type="spellStart"/>
+      <w:r>
+        <w:t>Test_</w:t>
+      </w:r>
+      <w:r>
+        <w:t>Diminuisci</w:t>
+      </w:r>
+      <w:r>
+        <w:t>Quantità</w:t>
+      </w:r>
+      <w:proofErr w:type="spellEnd"/>
+    </w:p>
+    <w:tbl>
+      <w:tblPr>
+        <w:tblStyle w:val="Grigliatabella"/>
+        <w:tblW w:w="0" w:type="auto"/>
+        <w:tblLook w:val="04A0" w:firstRow="1" w:lastRow="0" w:firstColumn="1" w:lastColumn="0" w:noHBand="0" w:noVBand="1"/>
+      </w:tblPr>
+      <w:tblGrid>
+        <w:gridCol w:w="4814"/>
+        <w:gridCol w:w="4814"/>
+      </w:tblGrid>
+      <w:tr>
+        <w:tc>
+          <w:tcPr>
+            <w:tcW w:w="4814" w:type="dxa"/>
+            <w:shd w:val="clear" w:color="auto" w:fill="D0CECE" w:themeFill="background2" w:themeFillShade="E6"/>
+          </w:tcPr>
+          <w:p>
+            <w:r>
+              <w:t>Test Case</w:t>
+            </w:r>
+          </w:p>
+        </w:tc>
+        <w:tc>
+          <w:tcPr>
+            <w:tcW w:w="4814" w:type="dxa"/>
+          </w:tcPr>
+          <w:p>
+            <w:proofErr w:type="spellStart"/>
+            <w:r>
+              <w:t>Test_</w:t>
+            </w:r>
+            <w:r>
+              <w:t>Diminuisci</w:t>
+            </w:r>
+            <w:r>
+              <w:t>Quantità</w:t>
+            </w:r>
+            <w:proofErr w:type="spellEnd"/>
+          </w:p>
+        </w:tc>
+      </w:tr>
+      <w:tr>
+        <w:tc>
+          <w:tcPr>
+            <w:tcW w:w="4814" w:type="dxa"/>
+            <w:shd w:val="clear" w:color="auto" w:fill="D0CECE" w:themeFill="background2" w:themeFillShade="E6"/>
+          </w:tcPr>
+          <w:p>
+            <w:r>
+              <w:t>Codice</w:t>
+            </w:r>
+          </w:p>
+        </w:tc>
+        <w:tc>
+          <w:tcPr>
+            <w:tcW w:w="4814" w:type="dxa"/>
+          </w:tcPr>
+          <w:p>
+            <w:r>
+              <w:t>2.</w:t>
+            </w:r>
+            <w:r>
+              <w:t>5</w:t>
+            </w:r>
+            <w:r>
+              <w:t xml:space="preserve">.1 </w:t>
+            </w:r>
+          </w:p>
+        </w:tc>
+      </w:tr>
+      <w:tr>
+        <w:tc>
+          <w:tcPr>
+            <w:tcW w:w="4814" w:type="dxa"/>
+            <w:shd w:val="clear" w:color="auto" w:fill="D0CECE" w:themeFill="background2" w:themeFillShade="E6"/>
+          </w:tcPr>
+          <w:p>
+            <w:r>
+              <w:t>Input</w:t>
+            </w:r>
+          </w:p>
+        </w:tc>
+        <w:tc>
+          <w:tcPr>
+            <w:tcW w:w="4814" w:type="dxa"/>
+          </w:tcPr>
+          <w:p>
+            <w:r>
+              <w:t xml:space="preserve">L’utente clicca sul pulsante </w:t>
+            </w:r>
+            <w:r>
+              <w:t>-</w:t>
+            </w:r>
+            <w:r>
+              <w:t xml:space="preserve"> vicino alla quantità da aumentare</w:t>
+            </w:r>
+          </w:p>
+        </w:tc>
+      </w:tr>
+      <w:tr>
+        <w:tc>
+          <w:tcPr>
+            <w:tcW w:w="4814" w:type="dxa"/>
+            <w:shd w:val="clear" w:color="auto" w:fill="D0CECE" w:themeFill="background2" w:themeFillShade="E6"/>
+          </w:tcPr>
+          <w:p>
+            <w:r>
+              <w:t>Oracolo</w:t>
+            </w:r>
+          </w:p>
+        </w:tc>
+        <w:tc>
+          <w:tcPr>
+            <w:tcW w:w="4814" w:type="dxa"/>
+          </w:tcPr>
+          <w:p>
+            <w:r>
+              <w:t>La quantità viene</w:t>
+            </w:r>
+            <w:r>
+              <w:t xml:space="preserve"> diminuita</w:t>
+            </w:r>
+            <w:r>
+              <w:t xml:space="preserve"> con successo</w:t>
+            </w:r>
+          </w:p>
+        </w:tc>
+      </w:tr>
+    </w:tbl>
+    <w:p/>
+    <w:p>
+      <w:pPr>
+        <w:pStyle w:val="Titolo2"/>
+      </w:pPr>
+      <w:r>
+        <w:t>Gestione Ordine</w:t>
+      </w:r>
+    </w:p>
+    <w:tbl>
+      <w:tblPr>
+        <w:tblStyle w:val="Grigliatabella"/>
+        <w:tblW w:w="0" w:type="auto"/>
+        <w:tblLook w:val="04A0" w:firstRow="1" w:lastRow="0" w:firstColumn="1" w:lastColumn="0" w:noHBand="0" w:noVBand="1"/>
+      </w:tblPr>
+      <w:tblGrid>
+        <w:gridCol w:w="4814"/>
+        <w:gridCol w:w="4814"/>
+      </w:tblGrid>
+      <w:tr>
+        <w:tc>
+          <w:tcPr>
+            <w:tcW w:w="4814" w:type="dxa"/>
+            <w:shd w:val="clear" w:color="auto" w:fill="D0CECE" w:themeFill="background2" w:themeFillShade="E6"/>
+          </w:tcPr>
+          <w:p>
+            <w:r>
+              <w:t>Test Case</w:t>
+            </w:r>
+          </w:p>
+        </w:tc>
+        <w:tc>
+          <w:tcPr>
+            <w:tcW w:w="4814" w:type="dxa"/>
+            <w:shd w:val="clear" w:color="auto" w:fill="D0CECE" w:themeFill="background2" w:themeFillShade="E6"/>
+          </w:tcPr>
+          <w:p>
+            <w:r>
+              <w:t>Codice</w:t>
+            </w:r>
+          </w:p>
+        </w:tc>
+      </w:tr>
+      <w:tr>
+        <w:tc>
+          <w:tcPr>
+            <w:tcW w:w="4814" w:type="dxa"/>
+          </w:tcPr>
+          <w:p>
+            <w:proofErr w:type="spellStart"/>
+            <w:r>
+              <w:t>Test_VisualizzaStorico</w:t>
+            </w:r>
+            <w:proofErr w:type="spellEnd"/>
+          </w:p>
+        </w:tc>
+        <w:tc>
+          <w:tcPr>
+            <w:tcW w:w="4814" w:type="dxa"/>
+          </w:tcPr>
+          <w:p>
+            <w:r>
+              <w:t>TC_3.1</w:t>
+            </w:r>
+          </w:p>
+        </w:tc>
+      </w:tr>
+    </w:tbl>
+    <w:p/>
+    <w:p>
+      <w:r>
+        <w:t>TC_</w:t>
+      </w:r>
+      <w:r>
+        <w:t>3</w:t>
+      </w:r>
+      <w:r>
+        <w:t>.</w:t>
+      </w:r>
+      <w:r>
+        <w:t>1</w:t>
+      </w:r>
+      <w:r>
+        <w:t xml:space="preserve"> </w:t>
+      </w:r>
+      <w:proofErr w:type="spellStart"/>
+      <w:r>
+        <w:t>Test_</w:t>
+      </w:r>
+      <w:r>
+        <w:t>VisualizzaStorico</w:t>
+      </w:r>
+      <w:proofErr w:type="spellEnd"/>
+    </w:p>
+    <w:tbl>
+      <w:tblPr>
+        <w:tblStyle w:val="Grigliatabella"/>
+        <w:tblW w:w="0" w:type="auto"/>
+        <w:tblLook w:val="04A0" w:firstRow="1" w:lastRow="0" w:firstColumn="1" w:lastColumn="0" w:noHBand="0" w:noVBand="1"/>
+      </w:tblPr>
+      <w:tblGrid>
+        <w:gridCol w:w="4814"/>
+        <w:gridCol w:w="4814"/>
+      </w:tblGrid>
+      <w:tr>
+        <w:tc>
+          <w:tcPr>
+            <w:tcW w:w="4814" w:type="dxa"/>
+            <w:shd w:val="clear" w:color="auto" w:fill="D0CECE" w:themeFill="background2" w:themeFillShade="E6"/>
+          </w:tcPr>
+          <w:p>
+            <w:r>
+              <w:t>Test Case</w:t>
+            </w:r>
+          </w:p>
+        </w:tc>
+        <w:tc>
+          <w:tcPr>
+            <w:tcW w:w="4814" w:type="dxa"/>
+          </w:tcPr>
+          <w:p>
+            <w:proofErr w:type="spellStart"/>
+            <w:r>
+              <w:t>Test_</w:t>
+            </w:r>
+            <w:r>
+              <w:t>VisualizzaStorico</w:t>
+            </w:r>
+            <w:proofErr w:type="spellEnd"/>
+          </w:p>
+        </w:tc>
+      </w:tr>
+      <w:tr>
+        <w:tc>
+          <w:tcPr>
+            <w:tcW w:w="4814" w:type="dxa"/>
+            <w:shd w:val="clear" w:color="auto" w:fill="D0CECE" w:themeFill="background2" w:themeFillShade="E6"/>
+          </w:tcPr>
+          <w:p>
+            <w:r>
+              <w:t>Codice</w:t>
+            </w:r>
+          </w:p>
+        </w:tc>
+        <w:tc>
+          <w:tcPr>
+            <w:tcW w:w="4814" w:type="dxa"/>
+          </w:tcPr>
+          <w:p>
+            <w:r>
+              <w:t>3.1</w:t>
+            </w:r>
+            <w:r>
+              <w:t xml:space="preserve">.1 </w:t>
+            </w:r>
+          </w:p>
+        </w:tc>
+      </w:tr>
+      <w:tr>
+        <w:tc>
+          <w:tcPr>
+            <w:tcW w:w="4814" w:type="dxa"/>
+            <w:shd w:val="clear" w:color="auto" w:fill="D0CECE" w:themeFill="background2" w:themeFillShade="E6"/>
+          </w:tcPr>
+          <w:p>
+            <w:r>
+              <w:t>Input</w:t>
+            </w:r>
+          </w:p>
+        </w:tc>
+        <w:tc>
+          <w:tcPr>
+            <w:tcW w:w="4814" w:type="dxa"/>
+          </w:tcPr>
+          <w:p>
+            <w:r>
+              <w:t>L’utente clicca sul</w:t>
+            </w:r>
+            <w:r>
+              <w:t xml:space="preserve">la </w:t>
+            </w:r>
+            <w:r>
+              <w:t>sezione I miei ordini</w:t>
+            </w:r>
+          </w:p>
+        </w:tc>
+      </w:tr>
+      <w:tr>
+        <w:tc>
+          <w:tcPr>
+            <w:tcW w:w="4814" w:type="dxa"/>
+            <w:shd w:val="clear" w:color="auto" w:fill="D0CECE" w:themeFill="background2" w:themeFillShade="E6"/>
+          </w:tcPr>
+          <w:p>
+            <w:r>
+              <w:t>Oracolo</w:t>
+            </w:r>
+          </w:p>
+        </w:tc>
+        <w:tc>
+          <w:tcPr>
+            <w:tcW w:w="4814" w:type="dxa"/>
+          </w:tcPr>
+          <w:p>
+            <w:r>
+              <w:t>Viene visualizzato lo storico degli ordini</w:t>
+            </w:r>
+          </w:p>
+        </w:tc>
+      </w:tr>
+    </w:tbl>
+    <w:p/>
+    <w:p/>
+    <w:p>
+      <w:pPr>
+        <w:pStyle w:val="Titolo2"/>
+      </w:pPr>
+      <w:r>
+        <w:t>Gestione Amministratore</w:t>
+      </w:r>
+    </w:p>
+    <w:tbl>
+      <w:tblPr>
+        <w:tblStyle w:val="Grigliatabella"/>
+        <w:tblW w:w="0" w:type="auto"/>
+        <w:tblLook w:val="04A0" w:firstRow="1" w:lastRow="0" w:firstColumn="1" w:lastColumn="0" w:noHBand="0" w:noVBand="1"/>
+      </w:tblPr>
+      <w:tblGrid>
+        <w:gridCol w:w="4814"/>
+        <w:gridCol w:w="4814"/>
+      </w:tblGrid>
+      <w:tr>
+        <w:tc>
+          <w:tcPr>
+            <w:tcW w:w="4814" w:type="dxa"/>
+            <w:shd w:val="clear" w:color="auto" w:fill="D0CECE" w:themeFill="background2" w:themeFillShade="E6"/>
+          </w:tcPr>
+          <w:p>
+            <w:r>
+              <w:t>Test Case</w:t>
+            </w:r>
+          </w:p>
+        </w:tc>
+        <w:tc>
+          <w:tcPr>
+            <w:tcW w:w="4814" w:type="dxa"/>
+            <w:shd w:val="clear" w:color="auto" w:fill="D0CECE" w:themeFill="background2" w:themeFillShade="E6"/>
+          </w:tcPr>
+          <w:p>
+            <w:r>
+              <w:t>Codice</w:t>
+            </w:r>
+          </w:p>
+        </w:tc>
+      </w:tr>
+      <w:tr>
+        <w:tc>
+          <w:tcPr>
+            <w:tcW w:w="4814" w:type="dxa"/>
+          </w:tcPr>
+          <w:p>
+            <w:proofErr w:type="spellStart"/>
+            <w:r>
+              <w:t>Test_AggiungiLibro</w:t>
+            </w:r>
+            <w:proofErr w:type="spellEnd"/>
+          </w:p>
+        </w:tc>
+        <w:tc>
+          <w:tcPr>
+            <w:tcW w:w="4814" w:type="dxa"/>
+          </w:tcPr>
+          <w:p>
+            <w:r>
+              <w:t>TC_</w:t>
+            </w:r>
+            <w:r>
+              <w:t>4</w:t>
+            </w:r>
+            <w:r>
+              <w:t>.1</w:t>
+            </w:r>
+          </w:p>
+        </w:tc>
+      </w:tr>
+      <w:tr>
+        <w:tc>
+          <w:tcPr>
+            <w:tcW w:w="4814" w:type="dxa"/>
+          </w:tcPr>
+          <w:p>
+            <w:proofErr w:type="spellStart"/>
+            <w:r>
+              <w:t>Test_EliminaLibro</w:t>
+            </w:r>
+            <w:proofErr w:type="spellEnd"/>
+          </w:p>
+        </w:tc>
+        <w:tc>
+          <w:tcPr>
+            <w:tcW w:w="4814" w:type="dxa"/>
+          </w:tcPr>
+          <w:p>
+            <w:r>
+              <w:t>TC_</w:t>
+            </w:r>
+            <w:r>
+              <w:t>4</w:t>
+            </w:r>
+            <w:r>
+              <w:t>.2</w:t>
+            </w:r>
+          </w:p>
+        </w:tc>
+      </w:tr>
+      <w:tr>
+        <w:tc>
+          <w:tcPr>
+            <w:tcW w:w="4814" w:type="dxa"/>
+          </w:tcPr>
+          <w:p>
+            <w:proofErr w:type="spellStart"/>
+            <w:r>
+              <w:lastRenderedPageBreak/>
+              <w:t>Test_EliminaRecensione</w:t>
+            </w:r>
+            <w:proofErr w:type="spellEnd"/>
+          </w:p>
+        </w:tc>
+        <w:tc>
+          <w:tcPr>
+            <w:tcW w:w="4814" w:type="dxa"/>
+          </w:tcPr>
+          <w:p>
+            <w:r>
+              <w:t>TC_</w:t>
+            </w:r>
+            <w:r>
+              <w:t>4</w:t>
+            </w:r>
+            <w:r>
+              <w:t>.3</w:t>
+            </w:r>
+          </w:p>
+        </w:tc>
+      </w:tr>
+      <w:tr>
+        <w:tc>
+          <w:tcPr>
+            <w:tcW w:w="4814" w:type="dxa"/>
+          </w:tcPr>
+          <w:p>
+            <w:proofErr w:type="spellStart"/>
+            <w:r>
+              <w:t>Test_RicercaAccount</w:t>
+            </w:r>
+            <w:proofErr w:type="spellEnd"/>
+          </w:p>
+        </w:tc>
+        <w:tc>
+          <w:tcPr>
+            <w:tcW w:w="4814" w:type="dxa"/>
+          </w:tcPr>
+          <w:p>
+            <w:r>
+              <w:t>TC_</w:t>
+            </w:r>
+            <w:r>
+              <w:t>4</w:t>
+            </w:r>
+            <w:r>
+              <w:t>.4</w:t>
+            </w:r>
+          </w:p>
+        </w:tc>
+      </w:tr>
+      <w:tr>
+        <w:tc>
+          <w:tcPr>
+            <w:tcW w:w="4814" w:type="dxa"/>
+          </w:tcPr>
+          <w:p>
+            <w:proofErr w:type="spellStart"/>
+            <w:r>
+              <w:t>Test_CambiaTipo</w:t>
+            </w:r>
+            <w:proofErr w:type="spellEnd"/>
+          </w:p>
+        </w:tc>
+        <w:tc>
+          <w:tcPr>
+            <w:tcW w:w="4814" w:type="dxa"/>
+          </w:tcPr>
+          <w:p>
+            <w:r>
+              <w:t>TC_</w:t>
+            </w:r>
+            <w:r>
+              <w:t>4</w:t>
+            </w:r>
+            <w:r>
+              <w:t>.5</w:t>
+            </w:r>
+          </w:p>
+        </w:tc>
+      </w:tr>
+      <w:tr>
+        <w:tc>
+          <w:tcPr>
+            <w:tcW w:w="4814" w:type="dxa"/>
+          </w:tcPr>
+          <w:p>
+            <w:pPr>
+              <w:tabs>
+                <w:tab w:val="left" w:pos="3345"/>
+              </w:tabs>
+            </w:pPr>
+            <w:proofErr w:type="spellStart"/>
+            <w:r>
+              <w:t>Test_</w:t>
+            </w:r>
+            <w:r>
+              <w:t>EliminaUtente</w:t>
+            </w:r>
+            <w:proofErr w:type="spellEnd"/>
+          </w:p>
+        </w:tc>
+        <w:tc>
+          <w:tcPr>
+            <w:tcW w:w="4814" w:type="dxa"/>
+          </w:tcPr>
+          <w:p>
+            <w:r>
+              <w:t>TC_</w:t>
+            </w:r>
+            <w:r>
+              <w:t>4</w:t>
+            </w:r>
+            <w:r>
+              <w:t>.6</w:t>
+            </w:r>
+          </w:p>
+        </w:tc>
+      </w:tr>
+    </w:tbl>
+    <w:p/>
+    <w:p>
+      <w:r>
+        <w:t>TC_</w:t>
+      </w:r>
+      <w:r>
+        <w:t>4.1</w:t>
+      </w:r>
+      <w:r>
+        <w:t xml:space="preserve"> </w:t>
+      </w:r>
+      <w:proofErr w:type="spellStart"/>
+      <w:r>
+        <w:t>Test_A</w:t>
+      </w:r>
+      <w:r>
+        <w:t>ggiungiAlCarrello</w:t>
+      </w:r>
+      <w:proofErr w:type="spellEnd"/>
+    </w:p>
+    <w:tbl>
+      <w:tblPr>
+        <w:tblStyle w:val="Grigliatabella"/>
+        <w:tblW w:w="0" w:type="auto"/>
+        <w:tblLook w:val="04A0" w:firstRow="1" w:lastRow="0" w:firstColumn="1" w:lastColumn="0" w:noHBand="0" w:noVBand="1"/>
+      </w:tblPr>
+      <w:tblGrid>
+        <w:gridCol w:w="4814"/>
+        <w:gridCol w:w="4814"/>
+      </w:tblGrid>
+      <w:tr>
+        <w:tc>
+          <w:tcPr>
+            <w:tcW w:w="4814" w:type="dxa"/>
+            <w:shd w:val="clear" w:color="auto" w:fill="D0CECE" w:themeFill="background2" w:themeFillShade="E6"/>
+          </w:tcPr>
+          <w:p>
+            <w:r>
+              <w:t>Test Case</w:t>
+            </w:r>
+          </w:p>
+        </w:tc>
+        <w:tc>
+          <w:tcPr>
+            <w:tcW w:w="4814" w:type="dxa"/>
+          </w:tcPr>
+          <w:p>
+            <w:proofErr w:type="spellStart"/>
+            <w:r>
+              <w:t>Test_A</w:t>
+            </w:r>
+            <w:r>
+              <w:t>ggiungiAlCarrello</w:t>
+            </w:r>
+            <w:proofErr w:type="spellEnd"/>
+          </w:p>
+        </w:tc>
+      </w:tr>
+      <w:tr>
+        <w:tc>
+          <w:tcPr>
+            <w:tcW w:w="4814" w:type="dxa"/>
+            <w:shd w:val="clear" w:color="auto" w:fill="D0CECE" w:themeFill="background2" w:themeFillShade="E6"/>
+          </w:tcPr>
+          <w:p>
+            <w:r>
+              <w:t>Codice</w:t>
+            </w:r>
+          </w:p>
+        </w:tc>
+        <w:tc>
+          <w:tcPr>
+            <w:tcW w:w="4814" w:type="dxa"/>
+          </w:tcPr>
+          <w:p>
+            <w:r>
+              <w:t>4.1</w:t>
+            </w:r>
+            <w:r>
+              <w:t xml:space="preserve">.1 </w:t>
+            </w:r>
+          </w:p>
+        </w:tc>
+      </w:tr>
+      <w:tr>
+        <w:tc>
+          <w:tcPr>
+            <w:tcW w:w="4814" w:type="dxa"/>
+            <w:shd w:val="clear" w:color="auto" w:fill="D0CECE" w:themeFill="background2" w:themeFillShade="E6"/>
+          </w:tcPr>
+          <w:p>
+            <w:r>
+              <w:t>Input</w:t>
+            </w:r>
+          </w:p>
+        </w:tc>
+        <w:tc>
+          <w:tcPr>
+            <w:tcW w:w="4814" w:type="dxa"/>
+          </w:tcPr>
+          <w:p>
+            <w:r>
+              <w:t xml:space="preserve">L’utente </w:t>
+            </w:r>
+            <w:r>
+              <w:t>non i</w:t>
+            </w:r>
+            <w:r>
+              <w:t>nserisce nessun campo</w:t>
+            </w:r>
+          </w:p>
+        </w:tc>
+      </w:tr>
+      <w:tr>
+        <w:tc>
+          <w:tcPr>
+            <w:tcW w:w="4814" w:type="dxa"/>
+            <w:shd w:val="clear" w:color="auto" w:fill="D0CECE" w:themeFill="background2" w:themeFillShade="E6"/>
+          </w:tcPr>
+          <w:p>
+            <w:r>
+              <w:t>Oracolo</w:t>
+            </w:r>
+          </w:p>
+        </w:tc>
+        <w:tc>
+          <w:tcPr>
+            <w:tcW w:w="4814" w:type="dxa"/>
+          </w:tcPr>
+          <w:p>
+            <w:r>
+              <w:t>Il libro non viene aggiunto</w:t>
             </w:r>
           </w:p>
         </w:tc>
@@ -1505,7 +3389,7 @@
           <w:p>
             <w:proofErr w:type="spellStart"/>
             <w:r>
-              <w:t>Test_Ricerca</w:t>
+              <w:t>Test_AggiungiAlCarrello</w:t>
             </w:r>
             <w:proofErr w:type="spellEnd"/>
           </w:p>
@@ -1529,10 +3413,10 @@
           </w:tcPr>
           <w:p>
             <w:r>
-              <w:t>1.1.</w:t>
-            </w:r>
-            <w:r>
-              <w:t>3</w:t>
+              <w:t>4.1.</w:t>
+            </w:r>
+            <w:r>
+              <w:t>2</w:t>
             </w:r>
           </w:p>
         </w:tc>
@@ -1554,25 +3438,28 @@
             <w:tcW w:w="4814" w:type="dxa"/>
           </w:tcPr>
           <w:p>
-            <w:r>
-              <w:t>Testo = “</w:t>
-            </w:r>
-            <w:r>
-              <w:t>Il barone rampante</w:t>
-            </w:r>
-            <w:r>
-              <w:t>”, categoria</w:t>
-            </w:r>
-            <w:proofErr w:type="gramStart"/>
+            <w:proofErr w:type="spellStart"/>
+            <w:r>
+              <w:rPr>
+                <w:b/>
+              </w:rPr>
+              <w:t>I</w:t>
+            </w:r>
+            <w:r>
+              <w:rPr>
+                <w:b/>
+              </w:rPr>
+              <w:t>sbn</w:t>
+            </w:r>
+            <w:proofErr w:type="spellEnd"/>
             <w:r>
               <w:t>=”</w:t>
             </w:r>
             <w:r>
-              <w:t>Romanzo</w:t>
-            </w:r>
-            <w:proofErr w:type="gramEnd"/>
-            <w:r>
-              <w:t>”</w:t>
+              <w:t>9788804598893</w:t>
+            </w:r>
+            <w:r>
+              <w:t xml:space="preserve">” </w:t>
             </w:r>
           </w:p>
         </w:tc>
@@ -1595,41 +3482,16 @@
           </w:tcPr>
           <w:p>
             <w:r>
-              <w:t xml:space="preserve">L’invio </w:t>
-            </w:r>
-            <w:r>
-              <w:t xml:space="preserve">va a buon fine </w:t>
-            </w:r>
-            <w:r>
-              <w:t>e saranno visualizzati i libri richiesti</w:t>
+              <w:t>Il libro non viene aggiunto</w:t>
+            </w:r>
+            <w:r>
+              <w:t xml:space="preserve"> poiché il resto dei campi non rispetta il formato</w:t>
             </w:r>
           </w:p>
         </w:tc>
       </w:tr>
     </w:tbl>
     <w:p/>
-    <w:p>
-      <w:r>
-        <w:t>TC_1.</w:t>
-      </w:r>
-      <w:r>
-        <w:t>2</w:t>
-      </w:r>
-      <w:r>
-        <w:t xml:space="preserve"> </w:t>
-      </w:r>
-      <w:proofErr w:type="spellStart"/>
-      <w:r>
-        <w:t>Test_</w:t>
-      </w:r>
-      <w:r>
-        <w:t>VisualizzaLibro</w:t>
-      </w:r>
-      <w:proofErr w:type="spellEnd"/>
-      <w:r>
-        <w:t xml:space="preserve"> (?)</w:t>
-      </w:r>
-    </w:p>
     <w:tbl>
       <w:tblPr>
         <w:tblStyle w:val="Grigliatabella"/>
@@ -1659,10 +3521,7 @@
           <w:p>
             <w:proofErr w:type="spellStart"/>
             <w:r>
-              <w:t>Test_</w:t>
-            </w:r>
-            <w:r>
-              <w:t>VisualizzaLibro</w:t>
+              <w:t>Test_AggiungiAlCarrello</w:t>
             </w:r>
             <w:proofErr w:type="spellEnd"/>
           </w:p>
@@ -1686,13 +3545,10 @@
           </w:tcPr>
           <w:p>
             <w:r>
-              <w:t>1.</w:t>
-            </w:r>
-            <w:r>
-              <w:t>2</w:t>
-            </w:r>
-            <w:r>
-              <w:t xml:space="preserve">.1 </w:t>
+              <w:t>4.1.</w:t>
+            </w:r>
+            <w:r>
+              <w:t>3</w:t>
             </w:r>
           </w:p>
         </w:tc>
@@ -1714,18 +3570,48 @@
             <w:tcW w:w="4814" w:type="dxa"/>
           </w:tcPr>
           <w:p>
-            <w:r>
-              <w:t>Testo = “</w:t>
-            </w:r>
-            <w:r>
-              <w:t>9788804</w:t>
-            </w:r>
-            <w:r>
-              <w:t>679622</w:t>
+            <w:proofErr w:type="spellStart"/>
+            <w:r>
+              <w:rPr>
+                <w:b/>
+              </w:rPr>
+              <w:t>Isbn</w:t>
+            </w:r>
+            <w:proofErr w:type="spellEnd"/>
+            <w:r>
+              <w:t>=”978</w:t>
+            </w:r>
+            <w:r>
+              <w:t>8854172388</w:t>
             </w:r>
             <w:r>
               <w:t>”</w:t>
             </w:r>
+            <w:r>
+              <w:t xml:space="preserve"> </w:t>
+            </w:r>
+          </w:p>
+          <w:p>
+            <w:r>
+              <w:rPr>
+                <w:b/>
+              </w:rPr>
+              <w:t>titolo</w:t>
+            </w:r>
+            <w:proofErr w:type="gramStart"/>
+            <w:r>
+              <w:t>=”</w:t>
+            </w:r>
+            <w:r>
+              <w:t>Il</w:t>
+            </w:r>
+            <w:proofErr w:type="gramEnd"/>
+            <w:r>
+              <w:t xml:space="preserve"> piccolo principe”</w:t>
+            </w:r>
+            <w:r>
+              <w:t xml:space="preserve"> </w:t>
+            </w:r>
           </w:p>
         </w:tc>
       </w:tr>
@@ -1747,33 +3633,13 @@
           </w:tcPr>
           <w:p>
             <w:r>
-              <w:t xml:space="preserve">L’invio </w:t>
-            </w:r>
-            <w:r>
-              <w:t xml:space="preserve">va a buon fine poiché </w:t>
-            </w:r>
-            <w:proofErr w:type="spellStart"/>
-            <w:r>
-              <w:t>l’isbn</w:t>
-            </w:r>
-            <w:proofErr w:type="spellEnd"/>
-            <w:r>
-              <w:t xml:space="preserve"> è del formato corretto e c’è una corrispondenza nel database</w:t>
+              <w:t>Il libro non viene aggiunto poiché il resto dei campi non rispetta il formato</w:t>
             </w:r>
           </w:p>
         </w:tc>
       </w:tr>
     </w:tbl>
     <w:p/>
-    <w:p/>
-    <w:p>
-      <w:pPr>
-        <w:pStyle w:val="Titolo2"/>
-      </w:pPr>
-      <w:r>
-        <w:t>Gestione Acquisto</w:t>
-      </w:r>
-    </w:p>
     <w:tbl>
       <w:tblPr>
         <w:tblStyle w:val="Grigliatabella"/>
@@ -1799,6 +3665,20 @@
         <w:tc>
           <w:tcPr>
             <w:tcW w:w="4814" w:type="dxa"/>
+          </w:tcPr>
+          <w:p>
+            <w:proofErr w:type="spellStart"/>
+            <w:r>
+              <w:t>Test_AggiungiAlCarrello</w:t>
+            </w:r>
+            <w:proofErr w:type="spellEnd"/>
+          </w:p>
+        </w:tc>
+      </w:tr>
+      <w:tr>
+        <w:tc>
+          <w:tcPr>
+            <w:tcW w:w="4814" w:type="dxa"/>
             <w:shd w:val="clear" w:color="auto" w:fill="D0CECE" w:themeFill="background2" w:themeFillShade="E6"/>
           </w:tcPr>
           <w:p>
@@ -1807,8 +3687,32 @@
             </w:r>
           </w:p>
         </w:tc>
-      </w:tr>
-      <w:tr>
+        <w:tc>
+          <w:tcPr>
+            <w:tcW w:w="4814" w:type="dxa"/>
+          </w:tcPr>
+          <w:p>
+            <w:r>
+              <w:t>4.1.</w:t>
+            </w:r>
+            <w:r>
+              <w:t>4</w:t>
+            </w:r>
+          </w:p>
+        </w:tc>
+      </w:tr>
+      <w:tr>
+        <w:tc>
+          <w:tcPr>
+            <w:tcW w:w="4814" w:type="dxa"/>
+            <w:shd w:val="clear" w:color="auto" w:fill="D0CECE" w:themeFill="background2" w:themeFillShade="E6"/>
+          </w:tcPr>
+          <w:p>
+            <w:r>
+              <w:t>Input</w:t>
+            </w:r>
+          </w:p>
+        </w:tc>
         <w:tc>
           <w:tcPr>
             <w:tcW w:w="4814" w:type="dxa"/>
@@ -1816,150 +3720,115 @@
           <w:p>
             <w:proofErr w:type="spellStart"/>
             <w:r>
-              <w:t>Test_</w:t>
+              <w:rPr>
+                <w:b/>
+              </w:rPr>
+              <w:t>Isbn</w:t>
+            </w:r>
+            <w:proofErr w:type="spellEnd"/>
+            <w:r>
+              <w:t>=”9788804598893</w:t>
+            </w:r>
+            <w:r>
+              <w:t xml:space="preserve">” </w:t>
+            </w:r>
+          </w:p>
+          <w:p>
+            <w:r>
+              <w:rPr>
+                <w:b/>
+              </w:rPr>
+              <w:t>titolo</w:t>
             </w:r>
             <w:proofErr w:type="gramStart"/>
             <w:r>
-              <w:t>AggiungiAlCarrello</w:t>
-            </w:r>
-            <w:proofErr w:type="spellEnd"/>
-            <w:r>
-              <w:t xml:space="preserve">  (?)</w:t>
+              <w:t>=”Il</w:t>
             </w:r>
             <w:proofErr w:type="gramEnd"/>
-          </w:p>
-        </w:tc>
-        <w:tc>
-          <w:tcPr>
-            <w:tcW w:w="4814" w:type="dxa"/>
-          </w:tcPr>
-          <w:p>
-            <w:r>
-              <w:t>TC_</w:t>
-            </w:r>
-            <w:r>
-              <w:t>2</w:t>
-            </w:r>
-            <w:r>
-              <w:t>.1</w:t>
-            </w:r>
-          </w:p>
-        </w:tc>
-      </w:tr>
-      <w:tr>
-        <w:tc>
-          <w:tcPr>
-            <w:tcW w:w="4814" w:type="dxa"/>
-          </w:tcPr>
-          <w:p>
-            <w:proofErr w:type="spellStart"/>
-            <w:r>
-              <w:t>Test_CompletaAcquisto</w:t>
-            </w:r>
-            <w:proofErr w:type="spellEnd"/>
-            <w:r>
-              <w:t xml:space="preserve">  </w:t>
-            </w:r>
-            <w:r>
-              <w:t>(?)</w:t>
-            </w:r>
-            <w:bookmarkStart w:id="0" w:name="_GoBack"/>
-            <w:bookmarkEnd w:id="0"/>
-          </w:p>
-        </w:tc>
-        <w:tc>
-          <w:tcPr>
-            <w:tcW w:w="4814" w:type="dxa"/>
-          </w:tcPr>
-          <w:p>
-            <w:r>
-              <w:t>TC_2.2</w:t>
-            </w:r>
-          </w:p>
-        </w:tc>
-      </w:tr>
-      <w:tr>
-        <w:tc>
-          <w:tcPr>
-            <w:tcW w:w="4814" w:type="dxa"/>
-          </w:tcPr>
-          <w:p>
-            <w:proofErr w:type="spellStart"/>
-            <w:r>
-              <w:t>Test_EliminaDalCarrello</w:t>
-            </w:r>
-            <w:proofErr w:type="spellEnd"/>
-          </w:p>
-        </w:tc>
-        <w:tc>
-          <w:tcPr>
-            <w:tcW w:w="4814" w:type="dxa"/>
-          </w:tcPr>
-          <w:p>
-            <w:r>
-              <w:t>TC_2.3</w:t>
-            </w:r>
-          </w:p>
-        </w:tc>
-      </w:tr>
-      <w:tr>
-        <w:tc>
-          <w:tcPr>
-            <w:tcW w:w="4814" w:type="dxa"/>
-          </w:tcPr>
-          <w:p>
-            <w:proofErr w:type="spellStart"/>
-            <w:r>
-              <w:t>Test_AumentaQuantità</w:t>
-            </w:r>
-            <w:proofErr w:type="spellEnd"/>
-          </w:p>
-        </w:tc>
-        <w:tc>
-          <w:tcPr>
-            <w:tcW w:w="4814" w:type="dxa"/>
-          </w:tcPr>
-          <w:p>
-            <w:r>
-              <w:t>TC_2.4</w:t>
-            </w:r>
-          </w:p>
-        </w:tc>
-      </w:tr>
-      <w:tr>
-        <w:tc>
-          <w:tcPr>
-            <w:tcW w:w="4814" w:type="dxa"/>
-          </w:tcPr>
-          <w:p>
-            <w:proofErr w:type="spellStart"/>
-            <w:r>
-              <w:t>Test_DiminuisciQuantità</w:t>
-            </w:r>
-            <w:proofErr w:type="spellEnd"/>
-          </w:p>
-        </w:tc>
-        <w:tc>
-          <w:tcPr>
-            <w:tcW w:w="4814" w:type="dxa"/>
-          </w:tcPr>
-          <w:p>
-            <w:r>
-              <w:t>TC_2.5</w:t>
+            <w:r>
+              <w:t xml:space="preserve"> piccolo principe” </w:t>
+            </w:r>
+          </w:p>
+          <w:p>
+            <w:pPr>
+              <w:autoSpaceDE w:val="0"/>
+              <w:autoSpaceDN w:val="0"/>
+              <w:adjustRightInd w:val="0"/>
+            </w:pPr>
+            <w:r>
+              <w:rPr>
+                <w:b/>
+              </w:rPr>
+              <w:t>Trama</w:t>
+            </w:r>
+            <w:proofErr w:type="gramStart"/>
+            <w:r>
+              <w:t>=”</w:t>
+            </w:r>
+            <w:r>
+              <w:rPr>
+                <w:rFonts w:cstheme="minorHAnsi"/>
+                <w:color w:val="000000" w:themeColor="text1"/>
+              </w:rPr>
+              <w:t>Ecco</w:t>
+            </w:r>
+            <w:proofErr w:type="gramEnd"/>
+            <w:r>
+              <w:rPr>
+                <w:rFonts w:cstheme="minorHAnsi"/>
+                <w:color w:val="000000" w:themeColor="text1"/>
+              </w:rPr>
+              <w:t xml:space="preserve"> il mio segreto. È molto semplice: si vede bene solo con il cuore. L'essenziale è invisibile agli occhi.</w:t>
+            </w:r>
+            <w:r>
+              <w:rPr>
+                <w:rFonts w:cstheme="minorHAnsi"/>
+                <w:color w:val="000000" w:themeColor="text1"/>
+              </w:rPr>
+              <w:t xml:space="preserve"> </w:t>
+            </w:r>
+            <w:r>
+              <w:rPr>
+                <w:rFonts w:cstheme="minorHAnsi"/>
+                <w:color w:val="000000" w:themeColor="text1"/>
+              </w:rPr>
+              <w:t>Il Piccolo Principe è la storia dell’incontro in mezzo al deserto tra un aviatore e un buffo ometto vestito da principe che è arrivato sulla Terra dallo spazio. Ma c’è molto di più di una semplice amicizia in questo libro surreale, filosofico e magico.</w:t>
+            </w:r>
+            <w:r>
+              <w:rPr>
+                <w:rFonts w:cstheme="minorHAnsi"/>
+                <w:color w:val="000000" w:themeColor="text1"/>
+              </w:rPr>
+              <w:t>”</w:t>
+            </w:r>
+          </w:p>
+        </w:tc>
+      </w:tr>
+      <w:tr>
+        <w:tc>
+          <w:tcPr>
+            <w:tcW w:w="4814" w:type="dxa"/>
+            <w:shd w:val="clear" w:color="auto" w:fill="D0CECE" w:themeFill="background2" w:themeFillShade="E6"/>
+          </w:tcPr>
+          <w:p>
+            <w:r>
+              <w:t>Oracolo</w:t>
+            </w:r>
+          </w:p>
+        </w:tc>
+        <w:tc>
+          <w:tcPr>
+            <w:tcW w:w="4814" w:type="dxa"/>
+          </w:tcPr>
+          <w:p>
+            <w:r>
+              <w:t>Il libro non viene aggiunto poiché il resto dei campi non rispetta il formato</w:t>
             </w:r>
           </w:p>
         </w:tc>
       </w:tr>
     </w:tbl>
     <w:p/>
-    <w:p>
-      <w:pPr>
-        <w:pStyle w:val="Titolo2"/>
-      </w:pPr>
-      <w:r>
-        <w:t>Gestione Ordine</w:t>
-      </w:r>
-    </w:p>
     <w:tbl>
       <w:tblPr>
         <w:tblStyle w:val="Grigliatabella"/>
@@ -1985,6 +3854,20 @@
         <w:tc>
           <w:tcPr>
             <w:tcW w:w="4814" w:type="dxa"/>
+          </w:tcPr>
+          <w:p>
+            <w:proofErr w:type="spellStart"/>
+            <w:r>
+              <w:t>Test_AggiungiAlCarrello</w:t>
+            </w:r>
+            <w:proofErr w:type="spellEnd"/>
+          </w:p>
+        </w:tc>
+      </w:tr>
+      <w:tr>
+        <w:tc>
+          <w:tcPr>
+            <w:tcW w:w="4814" w:type="dxa"/>
             <w:shd w:val="clear" w:color="auto" w:fill="D0CECE" w:themeFill="background2" w:themeFillShade="E6"/>
           </w:tcPr>
           <w:p>
@@ -1993,8 +3876,32 @@
             </w:r>
           </w:p>
         </w:tc>
-      </w:tr>
-      <w:tr>
+        <w:tc>
+          <w:tcPr>
+            <w:tcW w:w="4814" w:type="dxa"/>
+          </w:tcPr>
+          <w:p>
+            <w:r>
+              <w:t>4.1.</w:t>
+            </w:r>
+            <w:r>
+              <w:t>5</w:t>
+            </w:r>
+          </w:p>
+        </w:tc>
+      </w:tr>
+      <w:tr>
+        <w:tc>
+          <w:tcPr>
+            <w:tcW w:w="4814" w:type="dxa"/>
+            <w:shd w:val="clear" w:color="auto" w:fill="D0CECE" w:themeFill="background2" w:themeFillShade="E6"/>
+          </w:tcPr>
+          <w:p>
+            <w:r>
+              <w:t>Input</w:t>
+            </w:r>
+          </w:p>
+        </w:tc>
         <w:tc>
           <w:tcPr>
             <w:tcW w:w="4814" w:type="dxa"/>
@@ -2002,268 +3909,163 @@
           <w:p>
             <w:proofErr w:type="spellStart"/>
             <w:r>
-              <w:t>Test_VisualizzaStorico</w:t>
+              <w:rPr>
+                <w:b/>
+              </w:rPr>
+              <w:t>Isbn</w:t>
             </w:r>
             <w:proofErr w:type="spellEnd"/>
-          </w:p>
-        </w:tc>
-        <w:tc>
-          <w:tcPr>
-            <w:tcW w:w="4814" w:type="dxa"/>
-          </w:tcPr>
-          <w:p>
-            <w:r>
-              <w:t>TC_</w:t>
-            </w:r>
-            <w:r>
-              <w:t>3</w:t>
-            </w:r>
-            <w:r>
-              <w:t>.1</w:t>
+            <w:r>
+              <w:t xml:space="preserve">=”9788804598893” </w:t>
+            </w:r>
+          </w:p>
+          <w:p>
+            <w:r>
+              <w:rPr>
+                <w:b/>
+              </w:rPr>
+              <w:t>titolo</w:t>
+            </w:r>
+            <w:proofErr w:type="gramStart"/>
+            <w:r>
+              <w:t>=”Il</w:t>
+            </w:r>
+            <w:proofErr w:type="gramEnd"/>
+            <w:r>
+              <w:t xml:space="preserve"> piccolo principe” </w:t>
+            </w:r>
+          </w:p>
+          <w:p>
+            <w:pPr>
+              <w:autoSpaceDE w:val="0"/>
+              <w:autoSpaceDN w:val="0"/>
+              <w:adjustRightInd w:val="0"/>
+              <w:rPr>
+                <w:rFonts w:cstheme="minorHAnsi"/>
+                <w:color w:val="000000" w:themeColor="text1"/>
+              </w:rPr>
+            </w:pPr>
+            <w:r>
+              <w:rPr>
+                <w:b/>
+              </w:rPr>
+              <w:t>Trama</w:t>
+            </w:r>
+            <w:proofErr w:type="gramStart"/>
+            <w:r>
+              <w:t>=”</w:t>
+            </w:r>
+            <w:r>
+              <w:rPr>
+                <w:rFonts w:cstheme="minorHAnsi"/>
+                <w:color w:val="000000" w:themeColor="text1"/>
+              </w:rPr>
+              <w:t>Ecco</w:t>
+            </w:r>
+            <w:proofErr w:type="gramEnd"/>
+            <w:r>
+              <w:rPr>
+                <w:rFonts w:cstheme="minorHAnsi"/>
+                <w:color w:val="000000" w:themeColor="text1"/>
+              </w:rPr>
+              <w:t xml:space="preserve"> il mio segreto. È molto semplice: si vede bene solo con il cuore. L'essenziale è invisibile agli occhi.</w:t>
+            </w:r>
+            <w:r>
+              <w:rPr>
+                <w:rFonts w:cstheme="minorHAnsi"/>
+                <w:color w:val="000000" w:themeColor="text1"/>
+              </w:rPr>
+              <w:t xml:space="preserve"> </w:t>
+            </w:r>
+            <w:r>
+              <w:rPr>
+                <w:rFonts w:cstheme="minorHAnsi"/>
+                <w:color w:val="000000" w:themeColor="text1"/>
+              </w:rPr>
+              <w:t xml:space="preserve">Il Piccolo Principe è la storia dell’incontro in mezzo al deserto tra un aviatore e un buffo ometto vestito da principe che è arrivato </w:t>
+            </w:r>
+            <w:r>
+              <w:rPr>
+                <w:rFonts w:cstheme="minorHAnsi"/>
+                <w:color w:val="000000" w:themeColor="text1"/>
+              </w:rPr>
+              <w:lastRenderedPageBreak/>
+              <w:t>sulla Terra dallo spazio. Ma c’è molto di più di una semplice amicizia in questo libro surreale, filosofico e magico.</w:t>
+            </w:r>
+            <w:r>
+              <w:rPr>
+                <w:rFonts w:cstheme="minorHAnsi"/>
+                <w:color w:val="000000" w:themeColor="text1"/>
+              </w:rPr>
+              <w:t>”</w:t>
+            </w:r>
+          </w:p>
+          <w:p>
+            <w:pPr>
+              <w:autoSpaceDE w:val="0"/>
+              <w:autoSpaceDN w:val="0"/>
+              <w:adjustRightInd w:val="0"/>
+            </w:pPr>
+            <w:r>
+              <w:rPr>
+                <w:b/>
+              </w:rPr>
+              <w:t>Casa editrice</w:t>
+            </w:r>
+            <w:r>
+              <w:t>=”</w:t>
+            </w:r>
+            <w:r>
+              <w:t>Newton Compton”</w:t>
+            </w:r>
+            <w:bookmarkStart w:id="0" w:name="_GoBack"/>
+            <w:bookmarkEnd w:id="0"/>
+          </w:p>
+        </w:tc>
+      </w:tr>
+      <w:tr>
+        <w:tc>
+          <w:tcPr>
+            <w:tcW w:w="4814" w:type="dxa"/>
+            <w:shd w:val="clear" w:color="auto" w:fill="D0CECE" w:themeFill="background2" w:themeFillShade="E6"/>
+          </w:tcPr>
+          <w:p>
+            <w:r>
+              <w:lastRenderedPageBreak/>
+              <w:t>Oracolo</w:t>
+            </w:r>
+          </w:p>
+        </w:tc>
+        <w:tc>
+          <w:tcPr>
+            <w:tcW w:w="4814" w:type="dxa"/>
+          </w:tcPr>
+          <w:p>
+            <w:r>
+              <w:t>Il libro non viene aggiunto poiché il resto dei campi non rispetta il formato</w:t>
             </w:r>
           </w:p>
         </w:tc>
       </w:tr>
     </w:tbl>
+    <w:p/>
+    <w:p>
+      <w:pPr>
+        <w:spacing w:after="0" w:line="240" w:lineRule="auto"/>
+        <w:rPr>
+          <w:rFonts w:ascii="Times New Roman" w:eastAsia="Times New Roman" w:hAnsi="Times New Roman" w:cs="Times New Roman"/>
+          <w:sz w:val="24"/>
+          <w:szCs w:val="24"/>
+          <w:lang w:eastAsia="it-IT"/>
+        </w:rPr>
+      </w:pPr>
+    </w:p>
     <w:p/>
     <w:p>
       <w:pPr>
         <w:pStyle w:val="Titolo2"/>
       </w:pPr>
       <w:r>
-        <w:t>Gestione Amministratore</w:t>
-      </w:r>
-    </w:p>
-    <w:tbl>
-      <w:tblPr>
-        <w:tblStyle w:val="Grigliatabella"/>
-        <w:tblW w:w="0" w:type="auto"/>
-        <w:tblLook w:val="04A0" w:firstRow="1" w:lastRow="0" w:firstColumn="1" w:lastColumn="0" w:noHBand="0" w:noVBand="1"/>
-      </w:tblPr>
-      <w:tblGrid>
-        <w:gridCol w:w="4814"/>
-        <w:gridCol w:w="4814"/>
-      </w:tblGrid>
-      <w:tr>
-        <w:tc>
-          <w:tcPr>
-            <w:tcW w:w="4814" w:type="dxa"/>
-            <w:shd w:val="clear" w:color="auto" w:fill="D0CECE" w:themeFill="background2" w:themeFillShade="E6"/>
-          </w:tcPr>
-          <w:p>
-            <w:r>
-              <w:t>Test Case</w:t>
-            </w:r>
-          </w:p>
-        </w:tc>
-        <w:tc>
-          <w:tcPr>
-            <w:tcW w:w="4814" w:type="dxa"/>
-            <w:shd w:val="clear" w:color="auto" w:fill="D0CECE" w:themeFill="background2" w:themeFillShade="E6"/>
-          </w:tcPr>
-          <w:p>
-            <w:r>
-              <w:t>Codice</w:t>
-            </w:r>
-          </w:p>
-        </w:tc>
-      </w:tr>
-      <w:tr>
-        <w:tc>
-          <w:tcPr>
-            <w:tcW w:w="4814" w:type="dxa"/>
-          </w:tcPr>
-          <w:p>
-            <w:proofErr w:type="spellStart"/>
-            <w:r>
-              <w:t>Test_AggiungiLibro</w:t>
-            </w:r>
-            <w:proofErr w:type="spellEnd"/>
-          </w:p>
-        </w:tc>
-        <w:tc>
-          <w:tcPr>
-            <w:tcW w:w="4814" w:type="dxa"/>
-          </w:tcPr>
-          <w:p>
-            <w:r>
-              <w:t>TC_</w:t>
-            </w:r>
-            <w:r>
-              <w:t>4</w:t>
-            </w:r>
-            <w:r>
-              <w:t>.1</w:t>
-            </w:r>
-          </w:p>
-        </w:tc>
-      </w:tr>
-      <w:tr>
-        <w:tc>
-          <w:tcPr>
-            <w:tcW w:w="4814" w:type="dxa"/>
-          </w:tcPr>
-          <w:p>
-            <w:proofErr w:type="spellStart"/>
-            <w:r>
-              <w:t>Test_EliminaLibro</w:t>
-            </w:r>
-            <w:proofErr w:type="spellEnd"/>
-          </w:p>
-        </w:tc>
-        <w:tc>
-          <w:tcPr>
-            <w:tcW w:w="4814" w:type="dxa"/>
-          </w:tcPr>
-          <w:p>
-            <w:r>
-              <w:t>TC_</w:t>
-            </w:r>
-            <w:r>
-              <w:t>4</w:t>
-            </w:r>
-            <w:r>
-              <w:t>.2</w:t>
-            </w:r>
-          </w:p>
-        </w:tc>
-      </w:tr>
-      <w:tr>
-        <w:tc>
-          <w:tcPr>
-            <w:tcW w:w="4814" w:type="dxa"/>
-          </w:tcPr>
-          <w:p>
-            <w:proofErr w:type="spellStart"/>
-            <w:r>
-              <w:t>Test_EliminaRecensione</w:t>
-            </w:r>
-            <w:proofErr w:type="spellEnd"/>
-          </w:p>
-        </w:tc>
-        <w:tc>
-          <w:tcPr>
-            <w:tcW w:w="4814" w:type="dxa"/>
-          </w:tcPr>
-          <w:p>
-            <w:r>
-              <w:t>TC_</w:t>
-            </w:r>
-            <w:r>
-              <w:t>4</w:t>
-            </w:r>
-            <w:r>
-              <w:t>.3</w:t>
-            </w:r>
-          </w:p>
-        </w:tc>
-      </w:tr>
-      <w:tr>
-        <w:tc>
-          <w:tcPr>
-            <w:tcW w:w="4814" w:type="dxa"/>
-          </w:tcPr>
-          <w:p>
-            <w:proofErr w:type="spellStart"/>
-            <w:r>
-              <w:t>Test_RicercaAccount</w:t>
-            </w:r>
-            <w:proofErr w:type="spellEnd"/>
-          </w:p>
-        </w:tc>
-        <w:tc>
-          <w:tcPr>
-            <w:tcW w:w="4814" w:type="dxa"/>
-          </w:tcPr>
-          <w:p>
-            <w:r>
-              <w:t>TC_</w:t>
-            </w:r>
-            <w:r>
-              <w:t>4</w:t>
-            </w:r>
-            <w:r>
-              <w:t>.4</w:t>
-            </w:r>
-          </w:p>
-        </w:tc>
-      </w:tr>
-      <w:tr>
-        <w:tc>
-          <w:tcPr>
-            <w:tcW w:w="4814" w:type="dxa"/>
-          </w:tcPr>
-          <w:p>
-            <w:proofErr w:type="spellStart"/>
-            <w:r>
-              <w:t>Test_CambiaTipo</w:t>
-            </w:r>
-            <w:proofErr w:type="spellEnd"/>
-          </w:p>
-        </w:tc>
-        <w:tc>
-          <w:tcPr>
-            <w:tcW w:w="4814" w:type="dxa"/>
-          </w:tcPr>
-          <w:p>
-            <w:r>
-              <w:t>TC_</w:t>
-            </w:r>
-            <w:r>
-              <w:t>4</w:t>
-            </w:r>
-            <w:r>
-              <w:t>.5</w:t>
-            </w:r>
-          </w:p>
-        </w:tc>
-      </w:tr>
-      <w:tr>
-        <w:tc>
-          <w:tcPr>
-            <w:tcW w:w="4814" w:type="dxa"/>
-          </w:tcPr>
-          <w:p>
-            <w:pPr>
-              <w:tabs>
-                <w:tab w:val="left" w:pos="3345"/>
-              </w:tabs>
-            </w:pPr>
-            <w:proofErr w:type="spellStart"/>
-            <w:r>
-              <w:t>Test_</w:t>
-            </w:r>
-            <w:r>
-              <w:t>EliminaUtente</w:t>
-            </w:r>
-            <w:proofErr w:type="spellEnd"/>
-          </w:p>
-        </w:tc>
-        <w:tc>
-          <w:tcPr>
-            <w:tcW w:w="4814" w:type="dxa"/>
-          </w:tcPr>
-          <w:p>
-            <w:r>
-              <w:t>TC_</w:t>
-            </w:r>
-            <w:r>
-              <w:t>4</w:t>
-            </w:r>
-            <w:r>
-              <w:t>.6</w:t>
-            </w:r>
-          </w:p>
-        </w:tc>
-      </w:tr>
-    </w:tbl>
-    <w:p/>
-    <w:p>
-      <w:pPr>
-        <w:pStyle w:val="Titolo2"/>
-      </w:pPr>
-      <w:r>
-        <w:lastRenderedPageBreak/>
         <w:t>Gestione Amministratore Ordini</w:t>
       </w:r>
     </w:p>
@@ -4124,7 +5926,7 @@
 </file>
 
 <file path=customXml/itemProps1.xml><?xml version="1.0" encoding="utf-8"?>
-<ds:datastoreItem xmlns:ds="http://schemas.openxmlformats.org/officeDocument/2006/customXml" ds:itemID="{A195B60B-4597-4247-8CD4-6272A5E8C7C9}">
+<ds:datastoreItem xmlns:ds="http://schemas.openxmlformats.org/officeDocument/2006/customXml" ds:itemID="{2A9F63F5-69EA-4AEC-AD12-A34C4D0B3861}">
   <ds:schemaRefs>
     <ds:schemaRef ds:uri="http://schemas.openxmlformats.org/officeDocument/2006/bibliography"/>
   </ds:schemaRefs>

</xml_diff>

<commit_message>
Update TCS and controlli in jsp
</commit_message>
<xml_diff>
--- a/Bozze/TEST/BookPoint_TCS.docx
+++ b/Bozze/TEST/BookPoint_TCS.docx
@@ -1309,13 +1309,30 @@
           </w:tcPr>
           <w:p>
             <w:r>
-              <w:t>Testo = “</w:t>
+              <w:rPr>
+                <w:b/>
+              </w:rPr>
+              <w:t>Testo</w:t>
+            </w:r>
+            <w:r>
+              <w:t xml:space="preserve"> = “</w:t>
             </w:r>
             <w:r>
               <w:t>Il piccolo principe</w:t>
             </w:r>
             <w:r>
-              <w:t>”, categoria=””</w:t>
+              <w:t xml:space="preserve">” </w:t>
+            </w:r>
+          </w:p>
+          <w:p>
+            <w:r>
+              <w:rPr>
+                <w:b/>
+              </w:rPr>
+              <w:t>categoria</w:t>
+            </w:r>
+            <w:r>
+              <w:t>=””</w:t>
             </w:r>
           </w:p>
         </w:tc>
@@ -1372,7 +1389,6 @@
           </w:tcPr>
           <w:p>
             <w:r>
-              <w:lastRenderedPageBreak/>
               <w:t>Test Case</w:t>
             </w:r>
           </w:p>
@@ -1434,13 +1450,25 @@
           </w:tcPr>
           <w:p>
             <w:r>
-              <w:t>Testo = “</w:t>
+              <w:rPr>
+                <w:b/>
+              </w:rPr>
+              <w:t>Testo</w:t>
+            </w:r>
+            <w:r>
+              <w:t xml:space="preserve"> = “</w:t>
             </w:r>
             <w:r>
               <w:t>Il barone rampante</w:t>
             </w:r>
             <w:r>
-              <w:t>”, categoria</w:t>
+              <w:t xml:space="preserve">”, </w:t>
+            </w:r>
+            <w:r>
+              <w:rPr>
+                <w:b/>
+              </w:rPr>
+              <w:t>categoria</w:t>
             </w:r>
             <w:proofErr w:type="gramStart"/>
             <w:r>
@@ -2004,6 +2032,9 @@
           <w:p>
             <w:proofErr w:type="spellStart"/>
             <w:r>
+              <w:rPr>
+                <w:b/>
+              </w:rPr>
               <w:t>numCarta</w:t>
             </w:r>
             <w:proofErr w:type="spellEnd"/>
@@ -2017,7 +2048,18 @@
               <w:t>”</w:t>
             </w:r>
             <w:r>
-              <w:t xml:space="preserve"> indirizzo=””</w:t>
+              <w:t xml:space="preserve"> </w:t>
+            </w:r>
+          </w:p>
+          <w:p>
+            <w:r>
+              <w:rPr>
+                <w:b/>
+              </w:rPr>
+              <w:t>indirizzo</w:t>
+            </w:r>
+            <w:r>
+              <w:t>=””</w:t>
             </w:r>
           </w:p>
         </w:tc>
@@ -2127,11 +2169,25 @@
           <w:p>
             <w:proofErr w:type="spellStart"/>
             <w:r>
+              <w:rPr>
+                <w:b/>
+              </w:rPr>
               <w:t>numCarta</w:t>
             </w:r>
             <w:proofErr w:type="spellEnd"/>
             <w:r>
-              <w:t>=”0000000000000004” indirizzo=””</w:t>
+              <w:t xml:space="preserve">=”0000000000000004” </w:t>
+            </w:r>
+          </w:p>
+          <w:p>
+            <w:r>
+              <w:rPr>
+                <w:b/>
+              </w:rPr>
+              <w:t>indirizzo</w:t>
+            </w:r>
+            <w:r>
+              <w:t>=””</w:t>
             </w:r>
           </w:p>
         </w:tc>
@@ -2181,7 +2237,6 @@
           </w:tcPr>
           <w:p>
             <w:r>
-              <w:lastRenderedPageBreak/>
               <w:t>Test Case</w:t>
             </w:r>
           </w:p>
@@ -2247,6 +2302,9 @@
           <w:p>
             <w:proofErr w:type="spellStart"/>
             <w:r>
+              <w:rPr>
+                <w:b/>
+              </w:rPr>
               <w:t>numCarta</w:t>
             </w:r>
             <w:proofErr w:type="spellEnd"/>
@@ -2257,7 +2315,15 @@
               <w:t>0000000000000004</w:t>
             </w:r>
             <w:r>
-              <w:t>” indirizzo</w:t>
+              <w:t xml:space="preserve">” </w:t>
+            </w:r>
+          </w:p>
+          <w:p>
+            <w:r>
+              <w:rPr>
+                <w:b/>
+              </w:rPr>
+              <w:t>indirizzo</w:t>
             </w:r>
             <w:proofErr w:type="gramStart"/>
             <w:r>
@@ -2872,6 +2938,7 @@
         <w:pStyle w:val="Titolo2"/>
       </w:pPr>
       <w:r>
+        <w:lastRenderedPageBreak/>
         <w:t>Gestione Amministratore</w:t>
       </w:r>
     </w:p>
@@ -2977,7 +3044,6 @@
           <w:p>
             <w:proofErr w:type="spellStart"/>
             <w:r>
-              <w:lastRenderedPageBreak/>
               <w:t>Test_EliminaRecensione</w:t>
             </w:r>
             <w:proofErr w:type="spellEnd"/>
@@ -3835,6 +3901,7 @@
               <w:rPr>
                 <w:b/>
               </w:rPr>
+              <w:lastRenderedPageBreak/>
               <w:t>Trama</w:t>
             </w:r>
             <w:proofErr w:type="gramStart"/>
@@ -3868,15 +3935,7 @@
                 <w:rFonts w:cstheme="minorHAnsi"/>
                 <w:color w:val="000000" w:themeColor="text1"/>
               </w:rPr>
-              <w:t xml:space="preserve">Il Piccolo Principe è la storia dell’incontro in mezzo al deserto tra un aviatore e un buffo ometto vestito da principe che è arrivato </w:t>
-            </w:r>
-            <w:r>
-              <w:rPr>
-                <w:rFonts w:cstheme="minorHAnsi"/>
-                <w:color w:val="000000" w:themeColor="text1"/>
-              </w:rPr>
-              <w:lastRenderedPageBreak/>
-              <w:t>sulla Terra dallo spazio. Ma c’è molto di più di una semplice amicizia in questo libro surreale, filosofico e magico.</w:t>
+              <w:t>Il Piccolo Principe è la storia dell’incontro in mezzo al deserto tra un aviatore e un buffo ometto vestito da principe che è arrivato sulla Terra dallo spazio. Ma c’è molto di più di una semplice amicizia in questo libro surreale, filosofico e magico.</w:t>
             </w:r>
             <w:r>
               <w:rPr>
@@ -4530,6 +4589,7 @@
               <w:rPr>
                 <w:b/>
               </w:rPr>
+              <w:lastRenderedPageBreak/>
               <w:t>Trama</w:t>
             </w:r>
             <w:proofErr w:type="gramStart"/>
@@ -4563,15 +4623,7 @@
                 <w:rFonts w:cstheme="minorHAnsi"/>
                 <w:color w:val="000000" w:themeColor="text1"/>
               </w:rPr>
-              <w:t xml:space="preserve">Il Piccolo Principe è la storia dell’incontro in mezzo al deserto tra un aviatore e un buffo ometto vestito da principe che è arrivato </w:t>
-            </w:r>
-            <w:r>
-              <w:rPr>
-                <w:rFonts w:cstheme="minorHAnsi"/>
-                <w:color w:val="000000" w:themeColor="text1"/>
-              </w:rPr>
-              <w:lastRenderedPageBreak/>
-              <w:t>sulla Terra dallo spazio. Ma c’è molto di più di una semplice amicizia in questo libro surreale, filosofico e magico.</w:t>
+              <w:t>Il Piccolo Principe è la storia dell’incontro in mezzo al deserto tra un aviatore e un buffo ometto vestito da principe che è arrivato sulla Terra dallo spazio. Ma c’è molto di più di una semplice amicizia in questo libro surreale, filosofico e magico.</w:t>
             </w:r>
             <w:r>
               <w:rPr>
@@ -5253,6 +5305,7 @@
               <w:rPr>
                 <w:b/>
               </w:rPr>
+              <w:lastRenderedPageBreak/>
               <w:t>Data uscita</w:t>
             </w:r>
             <w:r>
@@ -5272,6 +5325,7 @@
           </w:tcPr>
           <w:p>
             <w:r>
+              <w:lastRenderedPageBreak/>
               <w:t>Oracolo</w:t>
             </w:r>
           </w:p>
@@ -5321,7 +5375,6 @@
           </w:tcPr>
           <w:p>
             <w:r>
-              <w:lastRenderedPageBreak/>
               <w:t>Test Case</w:t>
             </w:r>
           </w:p>
@@ -5973,6 +6026,9 @@
           <w:p>
             <w:proofErr w:type="gramStart"/>
             <w:r>
+              <w:rPr>
+                <w:b/>
+              </w:rPr>
               <w:t>Email</w:t>
             </w:r>
             <w:proofErr w:type="gramEnd"/>
@@ -6079,6 +6135,7 @@
           </w:tcPr>
           <w:p>
             <w:r>
+              <w:lastRenderedPageBreak/>
               <w:t>Input</w:t>
             </w:r>
           </w:p>
@@ -6089,6 +6146,133 @@
           </w:tcPr>
           <w:p>
             <w:r>
+              <w:rPr>
+                <w:b/>
+              </w:rPr>
+              <w:t>Email</w:t>
+            </w:r>
+            <w:proofErr w:type="gramStart"/>
+            <w:r>
+              <w:t>=”</w:t>
+            </w:r>
+            <w:r>
+              <w:t>mario_rossi@gmail.com</w:t>
+            </w:r>
+            <w:proofErr w:type="gramEnd"/>
+            <w:r>
+              <w:t>”</w:t>
+            </w:r>
+          </w:p>
+        </w:tc>
+      </w:tr>
+      <w:tr>
+        <w:tc>
+          <w:tcPr>
+            <w:tcW w:w="4814" w:type="dxa"/>
+            <w:shd w:val="clear" w:color="auto" w:fill="D0CECE" w:themeFill="background2" w:themeFillShade="E6"/>
+          </w:tcPr>
+          <w:p>
+            <w:r>
+              <w:t>Oracolo</w:t>
+            </w:r>
+          </w:p>
+        </w:tc>
+        <w:tc>
+          <w:tcPr>
+            <w:tcW w:w="4814" w:type="dxa"/>
+          </w:tcPr>
+          <w:p>
+            <w:r>
+              <w:t>La ricerca avviene con successo ma non viene mostrato nessun account poiché non c’è una corrispondenza nel database.</w:t>
+            </w:r>
+          </w:p>
+        </w:tc>
+      </w:tr>
+    </w:tbl>
+    <w:p/>
+    <w:p/>
+    <w:tbl>
+      <w:tblPr>
+        <w:tblStyle w:val="Grigliatabella"/>
+        <w:tblW w:w="0" w:type="auto"/>
+        <w:tblLook w:val="04A0" w:firstRow="1" w:lastRow="0" w:firstColumn="1" w:lastColumn="0" w:noHBand="0" w:noVBand="1"/>
+      </w:tblPr>
+      <w:tblGrid>
+        <w:gridCol w:w="4814"/>
+        <w:gridCol w:w="4814"/>
+      </w:tblGrid>
+      <w:tr>
+        <w:tc>
+          <w:tcPr>
+            <w:tcW w:w="4814" w:type="dxa"/>
+            <w:shd w:val="clear" w:color="auto" w:fill="D0CECE" w:themeFill="background2" w:themeFillShade="E6"/>
+          </w:tcPr>
+          <w:p>
+            <w:r>
+              <w:t>Test Case</w:t>
+            </w:r>
+          </w:p>
+        </w:tc>
+        <w:tc>
+          <w:tcPr>
+            <w:tcW w:w="4814" w:type="dxa"/>
+          </w:tcPr>
+          <w:p>
+            <w:proofErr w:type="spellStart"/>
+            <w:r>
+              <w:t>Test_RicercaAccount</w:t>
+            </w:r>
+            <w:proofErr w:type="spellEnd"/>
+          </w:p>
+        </w:tc>
+      </w:tr>
+      <w:tr>
+        <w:tc>
+          <w:tcPr>
+            <w:tcW w:w="4814" w:type="dxa"/>
+            <w:shd w:val="clear" w:color="auto" w:fill="D0CECE" w:themeFill="background2" w:themeFillShade="E6"/>
+          </w:tcPr>
+          <w:p>
+            <w:r>
+              <w:t>Codice</w:t>
+            </w:r>
+          </w:p>
+        </w:tc>
+        <w:tc>
+          <w:tcPr>
+            <w:tcW w:w="4814" w:type="dxa"/>
+          </w:tcPr>
+          <w:p>
+            <w:r>
+              <w:t>4.4.</w:t>
+            </w:r>
+            <w:r>
+              <w:t>3</w:t>
+            </w:r>
+          </w:p>
+        </w:tc>
+      </w:tr>
+      <w:tr>
+        <w:tc>
+          <w:tcPr>
+            <w:tcW w:w="4814" w:type="dxa"/>
+            <w:shd w:val="clear" w:color="auto" w:fill="D0CECE" w:themeFill="background2" w:themeFillShade="E6"/>
+          </w:tcPr>
+          <w:p>
+            <w:r>
+              <w:t>Input</w:t>
+            </w:r>
+          </w:p>
+        </w:tc>
+        <w:tc>
+          <w:tcPr>
+            <w:tcW w:w="4814" w:type="dxa"/>
+          </w:tcPr>
+          <w:p>
+            <w:r>
+              <w:rPr>
+                <w:b/>
+              </w:rPr>
               <w:t>Email</w:t>
             </w:r>
             <w:proofErr w:type="gramStart"/>
@@ -6135,7 +6319,6 @@
     <w:p/>
     <w:p>
       <w:r>
-        <w:lastRenderedPageBreak/>
         <w:t xml:space="preserve">TC_4.5 </w:t>
       </w:r>
       <w:proofErr w:type="spellStart"/>
@@ -6232,6 +6415,9 @@
           </w:tcPr>
           <w:p>
             <w:r>
+              <w:rPr>
+                <w:b/>
+              </w:rPr>
               <w:t>Tipo</w:t>
             </w:r>
             <w:r>
@@ -6361,6 +6547,9 @@
           </w:tcPr>
           <w:p>
             <w:r>
+              <w:rPr>
+                <w:b/>
+              </w:rPr>
               <w:t>Tipo</w:t>
             </w:r>
             <w:proofErr w:type="gramStart"/>
@@ -6480,7 +6669,16 @@
           </w:tcPr>
           <w:p>
             <w:r>
-              <w:t>4.5.2</w:t>
+              <w:t>4.</w:t>
+            </w:r>
+            <w:r>
+              <w:t>6</w:t>
+            </w:r>
+            <w:r>
+              <w:t>.</w:t>
+            </w:r>
+            <w:r>
+              <w:t>1</w:t>
             </w:r>
           </w:p>
         </w:tc>
@@ -6503,15 +6701,10 @@
           </w:tcPr>
           <w:p>
             <w:r>
-              <w:t>Tipo</w:t>
-            </w:r>
-            <w:proofErr w:type="gramStart"/>
-            <w:r>
-              <w:t>=”Amministratore</w:t>
-            </w:r>
-            <w:proofErr w:type="gramEnd"/>
-            <w:r>
-              <w:t>”</w:t>
+              <w:t xml:space="preserve">Clicca sul </w:t>
+            </w:r>
+            <w:r>
+              <w:t>tasto elimina</w:t>
             </w:r>
           </w:p>
         </w:tc>
@@ -6534,16 +6727,13 @@
           </w:tcPr>
           <w:p>
             <w:r>
-              <w:t>Il tipo dell’account viene cambiato con successo</w:t>
+              <w:t>L’account viene eliminato con successo</w:t>
             </w:r>
           </w:p>
         </w:tc>
       </w:tr>
     </w:tbl>
-    <w:p>
-      <w:bookmarkStart w:id="0" w:name="_GoBack"/>
-      <w:bookmarkEnd w:id="0"/>
-    </w:p>
+    <w:p/>
     <w:p>
       <w:pPr>
         <w:pStyle w:val="Titolo2"/>
@@ -6594,7 +6784,10 @@
           <w:p>
             <w:proofErr w:type="spellStart"/>
             <w:r>
-              <w:t>Test_RicercaAccount</w:t>
+              <w:t>Test_Ricerca</w:t>
+            </w:r>
+            <w:r>
+              <w:t>Ordine</w:t>
             </w:r>
             <w:proofErr w:type="spellEnd"/>
           </w:p>
@@ -6681,6 +6874,1236 @@
             </w:r>
             <w:r>
               <w:t>3</w:t>
+            </w:r>
+          </w:p>
+        </w:tc>
+      </w:tr>
+    </w:tbl>
+    <w:p/>
+    <w:p>
+      <w:r>
+        <w:t>TC_</w:t>
+      </w:r>
+      <w:r>
+        <w:t>5.1</w:t>
+      </w:r>
+      <w:r>
+        <w:t xml:space="preserve"> </w:t>
+      </w:r>
+      <w:proofErr w:type="spellStart"/>
+      <w:r>
+        <w:t>RicercaOrdine</w:t>
+      </w:r>
+      <w:proofErr w:type="spellEnd"/>
+    </w:p>
+    <w:tbl>
+      <w:tblPr>
+        <w:tblStyle w:val="Grigliatabella"/>
+        <w:tblW w:w="0" w:type="auto"/>
+        <w:tblLook w:val="04A0" w:firstRow="1" w:lastRow="0" w:firstColumn="1" w:lastColumn="0" w:noHBand="0" w:noVBand="1"/>
+      </w:tblPr>
+      <w:tblGrid>
+        <w:gridCol w:w="4814"/>
+        <w:gridCol w:w="4814"/>
+      </w:tblGrid>
+      <w:tr>
+        <w:tc>
+          <w:tcPr>
+            <w:tcW w:w="4814" w:type="dxa"/>
+            <w:shd w:val="clear" w:color="auto" w:fill="D0CECE" w:themeFill="background2" w:themeFillShade="E6"/>
+          </w:tcPr>
+          <w:p>
+            <w:r>
+              <w:t>Test Case</w:t>
+            </w:r>
+          </w:p>
+        </w:tc>
+        <w:tc>
+          <w:tcPr>
+            <w:tcW w:w="4814" w:type="dxa"/>
+          </w:tcPr>
+          <w:p>
+            <w:proofErr w:type="spellStart"/>
+            <w:r>
+              <w:t>Test_</w:t>
+            </w:r>
+            <w:r>
+              <w:t>RicercaOrdine</w:t>
+            </w:r>
+            <w:proofErr w:type="spellEnd"/>
+          </w:p>
+        </w:tc>
+      </w:tr>
+      <w:tr>
+        <w:tc>
+          <w:tcPr>
+            <w:tcW w:w="4814" w:type="dxa"/>
+            <w:shd w:val="clear" w:color="auto" w:fill="D0CECE" w:themeFill="background2" w:themeFillShade="E6"/>
+          </w:tcPr>
+          <w:p>
+            <w:r>
+              <w:t>Codice</w:t>
+            </w:r>
+          </w:p>
+        </w:tc>
+        <w:tc>
+          <w:tcPr>
+            <w:tcW w:w="4814" w:type="dxa"/>
+          </w:tcPr>
+          <w:p>
+            <w:r>
+              <w:t>5.1</w:t>
+            </w:r>
+            <w:r>
+              <w:t>.1</w:t>
+            </w:r>
+          </w:p>
+        </w:tc>
+      </w:tr>
+      <w:tr>
+        <w:tc>
+          <w:tcPr>
+            <w:tcW w:w="4814" w:type="dxa"/>
+            <w:shd w:val="clear" w:color="auto" w:fill="D0CECE" w:themeFill="background2" w:themeFillShade="E6"/>
+          </w:tcPr>
+          <w:p>
+            <w:r>
+              <w:t>Input</w:t>
+            </w:r>
+          </w:p>
+        </w:tc>
+        <w:tc>
+          <w:tcPr>
+            <w:tcW w:w="4814" w:type="dxa"/>
+          </w:tcPr>
+          <w:p>
+            <w:proofErr w:type="spellStart"/>
+            <w:r>
+              <w:rPr>
+                <w:b/>
+              </w:rPr>
+              <w:t>numOrdine</w:t>
+            </w:r>
+            <w:proofErr w:type="spellEnd"/>
+            <w:r>
+              <w:t>=””</w:t>
+            </w:r>
+          </w:p>
+        </w:tc>
+      </w:tr>
+      <w:tr>
+        <w:tc>
+          <w:tcPr>
+            <w:tcW w:w="4814" w:type="dxa"/>
+            <w:shd w:val="clear" w:color="auto" w:fill="D0CECE" w:themeFill="background2" w:themeFillShade="E6"/>
+          </w:tcPr>
+          <w:p>
+            <w:r>
+              <w:t>Oracolo</w:t>
+            </w:r>
+          </w:p>
+        </w:tc>
+        <w:tc>
+          <w:tcPr>
+            <w:tcW w:w="4814" w:type="dxa"/>
+          </w:tcPr>
+          <w:p>
+            <w:r>
+              <w:t>L</w:t>
+            </w:r>
+            <w:r>
+              <w:t>a ricerca non viene effettuata con successo</w:t>
+            </w:r>
+          </w:p>
+        </w:tc>
+      </w:tr>
+    </w:tbl>
+    <w:p/>
+    <w:tbl>
+      <w:tblPr>
+        <w:tblStyle w:val="Grigliatabella"/>
+        <w:tblW w:w="0" w:type="auto"/>
+        <w:tblLook w:val="04A0" w:firstRow="1" w:lastRow="0" w:firstColumn="1" w:lastColumn="0" w:noHBand="0" w:noVBand="1"/>
+      </w:tblPr>
+      <w:tblGrid>
+        <w:gridCol w:w="4814"/>
+        <w:gridCol w:w="4814"/>
+      </w:tblGrid>
+      <w:tr>
+        <w:tc>
+          <w:tcPr>
+            <w:tcW w:w="4814" w:type="dxa"/>
+            <w:shd w:val="clear" w:color="auto" w:fill="D0CECE" w:themeFill="background2" w:themeFillShade="E6"/>
+          </w:tcPr>
+          <w:p>
+            <w:r>
+              <w:t>Test Case</w:t>
+            </w:r>
+          </w:p>
+        </w:tc>
+        <w:tc>
+          <w:tcPr>
+            <w:tcW w:w="4814" w:type="dxa"/>
+          </w:tcPr>
+          <w:p>
+            <w:proofErr w:type="spellStart"/>
+            <w:r>
+              <w:t>Test_RicercaOrdine</w:t>
+            </w:r>
+            <w:proofErr w:type="spellEnd"/>
+          </w:p>
+        </w:tc>
+      </w:tr>
+      <w:tr>
+        <w:tc>
+          <w:tcPr>
+            <w:tcW w:w="4814" w:type="dxa"/>
+            <w:shd w:val="clear" w:color="auto" w:fill="D0CECE" w:themeFill="background2" w:themeFillShade="E6"/>
+          </w:tcPr>
+          <w:p>
+            <w:r>
+              <w:t>Codice</w:t>
+            </w:r>
+          </w:p>
+        </w:tc>
+        <w:tc>
+          <w:tcPr>
+            <w:tcW w:w="4814" w:type="dxa"/>
+          </w:tcPr>
+          <w:p>
+            <w:r>
+              <w:t>5.1.</w:t>
+            </w:r>
+            <w:r>
+              <w:t>2</w:t>
+            </w:r>
+          </w:p>
+        </w:tc>
+      </w:tr>
+      <w:tr>
+        <w:tc>
+          <w:tcPr>
+            <w:tcW w:w="4814" w:type="dxa"/>
+            <w:shd w:val="clear" w:color="auto" w:fill="D0CECE" w:themeFill="background2" w:themeFillShade="E6"/>
+          </w:tcPr>
+          <w:p>
+            <w:r>
+              <w:lastRenderedPageBreak/>
+              <w:t>Input</w:t>
+            </w:r>
+          </w:p>
+        </w:tc>
+        <w:tc>
+          <w:tcPr>
+            <w:tcW w:w="4814" w:type="dxa"/>
+          </w:tcPr>
+          <w:p>
+            <w:proofErr w:type="spellStart"/>
+            <w:r>
+              <w:rPr>
+                <w:b/>
+              </w:rPr>
+              <w:t>numOrdine</w:t>
+            </w:r>
+            <w:proofErr w:type="spellEnd"/>
+            <w:r>
+              <w:t>=”</w:t>
+            </w:r>
+            <w:r>
+              <w:t>2918741</w:t>
+            </w:r>
+            <w:r>
+              <w:t>”</w:t>
+            </w:r>
+          </w:p>
+        </w:tc>
+      </w:tr>
+      <w:tr>
+        <w:tc>
+          <w:tcPr>
+            <w:tcW w:w="4814" w:type="dxa"/>
+            <w:shd w:val="clear" w:color="auto" w:fill="D0CECE" w:themeFill="background2" w:themeFillShade="E6"/>
+          </w:tcPr>
+          <w:p>
+            <w:r>
+              <w:t>Oracolo</w:t>
+            </w:r>
+          </w:p>
+        </w:tc>
+        <w:tc>
+          <w:tcPr>
+            <w:tcW w:w="4814" w:type="dxa"/>
+          </w:tcPr>
+          <w:p>
+            <w:r>
+              <w:t xml:space="preserve">La ricerca </w:t>
+            </w:r>
+            <w:r>
+              <w:t xml:space="preserve">viene effettuata con successo ma non viene visualizzato nessun ordine </w:t>
+            </w:r>
+            <w:r>
+              <w:t>poiché non c’</w:t>
+            </w:r>
+            <w:r>
+              <w:t>è una corrispondenza nel database</w:t>
+            </w:r>
+          </w:p>
+        </w:tc>
+      </w:tr>
+    </w:tbl>
+    <w:p/>
+    <w:tbl>
+      <w:tblPr>
+        <w:tblStyle w:val="Grigliatabella"/>
+        <w:tblW w:w="0" w:type="auto"/>
+        <w:tblLook w:val="04A0" w:firstRow="1" w:lastRow="0" w:firstColumn="1" w:lastColumn="0" w:noHBand="0" w:noVBand="1"/>
+      </w:tblPr>
+      <w:tblGrid>
+        <w:gridCol w:w="4814"/>
+        <w:gridCol w:w="4814"/>
+      </w:tblGrid>
+      <w:tr>
+        <w:tc>
+          <w:tcPr>
+            <w:tcW w:w="4814" w:type="dxa"/>
+            <w:shd w:val="clear" w:color="auto" w:fill="D0CECE" w:themeFill="background2" w:themeFillShade="E6"/>
+          </w:tcPr>
+          <w:p>
+            <w:r>
+              <w:t>Test Case</w:t>
+            </w:r>
+          </w:p>
+        </w:tc>
+        <w:tc>
+          <w:tcPr>
+            <w:tcW w:w="4814" w:type="dxa"/>
+          </w:tcPr>
+          <w:p>
+            <w:proofErr w:type="spellStart"/>
+            <w:r>
+              <w:t>Test_</w:t>
+            </w:r>
+            <w:r>
+              <w:t>RicercaOrdine</w:t>
+            </w:r>
+            <w:proofErr w:type="spellEnd"/>
+          </w:p>
+        </w:tc>
+      </w:tr>
+      <w:tr>
+        <w:tc>
+          <w:tcPr>
+            <w:tcW w:w="4814" w:type="dxa"/>
+            <w:shd w:val="clear" w:color="auto" w:fill="D0CECE" w:themeFill="background2" w:themeFillShade="E6"/>
+          </w:tcPr>
+          <w:p>
+            <w:r>
+              <w:t>Codice</w:t>
+            </w:r>
+          </w:p>
+        </w:tc>
+        <w:tc>
+          <w:tcPr>
+            <w:tcW w:w="4814" w:type="dxa"/>
+          </w:tcPr>
+          <w:p>
+            <w:r>
+              <w:t>5.1</w:t>
+            </w:r>
+            <w:r>
+              <w:t>.</w:t>
+            </w:r>
+            <w:r>
+              <w:t>3</w:t>
+            </w:r>
+          </w:p>
+        </w:tc>
+      </w:tr>
+      <w:tr>
+        <w:tc>
+          <w:tcPr>
+            <w:tcW w:w="4814" w:type="dxa"/>
+            <w:shd w:val="clear" w:color="auto" w:fill="D0CECE" w:themeFill="background2" w:themeFillShade="E6"/>
+          </w:tcPr>
+          <w:p>
+            <w:r>
+              <w:t>Input</w:t>
+            </w:r>
+          </w:p>
+        </w:tc>
+        <w:tc>
+          <w:tcPr>
+            <w:tcW w:w="4814" w:type="dxa"/>
+          </w:tcPr>
+          <w:p>
+            <w:proofErr w:type="spellStart"/>
+            <w:r>
+              <w:rPr>
+                <w:b/>
+              </w:rPr>
+              <w:t>numOrdine</w:t>
+            </w:r>
+            <w:proofErr w:type="spellEnd"/>
+            <w:r>
+              <w:t>=”</w:t>
+            </w:r>
+            <w:r>
+              <w:t>1</w:t>
+            </w:r>
+            <w:r>
+              <w:t>”</w:t>
+            </w:r>
+          </w:p>
+        </w:tc>
+      </w:tr>
+      <w:tr>
+        <w:tc>
+          <w:tcPr>
+            <w:tcW w:w="4814" w:type="dxa"/>
+            <w:shd w:val="clear" w:color="auto" w:fill="D0CECE" w:themeFill="background2" w:themeFillShade="E6"/>
+          </w:tcPr>
+          <w:p>
+            <w:r>
+              <w:t>Oracolo</w:t>
+            </w:r>
+          </w:p>
+        </w:tc>
+        <w:tc>
+          <w:tcPr>
+            <w:tcW w:w="4814" w:type="dxa"/>
+          </w:tcPr>
+          <w:p>
+            <w:r>
+              <w:t>La ricerca viene effettuata con su</w:t>
+            </w:r>
+            <w:r>
+              <w:t>ccesso e viene mostrata la carta ricercata</w:t>
+            </w:r>
+          </w:p>
+        </w:tc>
+      </w:tr>
+    </w:tbl>
+    <w:p/>
+    <w:p>
+      <w:r>
+        <w:t>TC_5</w:t>
+      </w:r>
+      <w:r>
+        <w:t>.</w:t>
+      </w:r>
+      <w:r>
+        <w:t xml:space="preserve">2 </w:t>
+      </w:r>
+      <w:proofErr w:type="spellStart"/>
+      <w:r>
+        <w:t>CambiaDataEOra</w:t>
+      </w:r>
+      <w:proofErr w:type="spellEnd"/>
+    </w:p>
+    <w:tbl>
+      <w:tblPr>
+        <w:tblStyle w:val="Grigliatabella"/>
+        <w:tblW w:w="0" w:type="auto"/>
+        <w:tblLook w:val="04A0" w:firstRow="1" w:lastRow="0" w:firstColumn="1" w:lastColumn="0" w:noHBand="0" w:noVBand="1"/>
+      </w:tblPr>
+      <w:tblGrid>
+        <w:gridCol w:w="4814"/>
+        <w:gridCol w:w="4814"/>
+      </w:tblGrid>
+      <w:tr>
+        <w:tc>
+          <w:tcPr>
+            <w:tcW w:w="4814" w:type="dxa"/>
+            <w:shd w:val="clear" w:color="auto" w:fill="D0CECE" w:themeFill="background2" w:themeFillShade="E6"/>
+          </w:tcPr>
+          <w:p>
+            <w:r>
+              <w:t>Test Case</w:t>
+            </w:r>
+          </w:p>
+        </w:tc>
+        <w:tc>
+          <w:tcPr>
+            <w:tcW w:w="4814" w:type="dxa"/>
+          </w:tcPr>
+          <w:p>
+            <w:proofErr w:type="spellStart"/>
+            <w:r>
+              <w:t>Test_</w:t>
+            </w:r>
+            <w:r>
+              <w:t>CambiaDataEOra</w:t>
+            </w:r>
+            <w:proofErr w:type="spellEnd"/>
+          </w:p>
+        </w:tc>
+      </w:tr>
+      <w:tr>
+        <w:tc>
+          <w:tcPr>
+            <w:tcW w:w="4814" w:type="dxa"/>
+            <w:shd w:val="clear" w:color="auto" w:fill="D0CECE" w:themeFill="background2" w:themeFillShade="E6"/>
+          </w:tcPr>
+          <w:p>
+            <w:r>
+              <w:t>Codice</w:t>
+            </w:r>
+          </w:p>
+        </w:tc>
+        <w:tc>
+          <w:tcPr>
+            <w:tcW w:w="4814" w:type="dxa"/>
+          </w:tcPr>
+          <w:p>
+            <w:r>
+              <w:t>5.</w:t>
+            </w:r>
+            <w:r>
+              <w:t>2</w:t>
+            </w:r>
+            <w:r>
+              <w:t>.1</w:t>
+            </w:r>
+          </w:p>
+        </w:tc>
+      </w:tr>
+      <w:tr>
+        <w:tc>
+          <w:tcPr>
+            <w:tcW w:w="4814" w:type="dxa"/>
+            <w:shd w:val="clear" w:color="auto" w:fill="D0CECE" w:themeFill="background2" w:themeFillShade="E6"/>
+          </w:tcPr>
+          <w:p>
+            <w:r>
+              <w:t>Input</w:t>
+            </w:r>
+          </w:p>
+        </w:tc>
+        <w:tc>
+          <w:tcPr>
+            <w:tcW w:w="4814" w:type="dxa"/>
+          </w:tcPr>
+          <w:p>
+            <w:r>
+              <w:rPr>
+                <w:b/>
+              </w:rPr>
+              <w:t>Data</w:t>
+            </w:r>
+            <w:r>
+              <w:t>=””</w:t>
+            </w:r>
+            <w:r>
+              <w:t xml:space="preserve"> </w:t>
+            </w:r>
+          </w:p>
+          <w:p>
+            <w:r>
+              <w:rPr>
+                <w:b/>
+              </w:rPr>
+              <w:t>Ora</w:t>
+            </w:r>
+            <w:r>
+              <w:t>=””</w:t>
+            </w:r>
+          </w:p>
+        </w:tc>
+      </w:tr>
+      <w:tr>
+        <w:tc>
+          <w:tcPr>
+            <w:tcW w:w="4814" w:type="dxa"/>
+            <w:shd w:val="clear" w:color="auto" w:fill="D0CECE" w:themeFill="background2" w:themeFillShade="E6"/>
+          </w:tcPr>
+          <w:p>
+            <w:r>
+              <w:t>Oracolo</w:t>
+            </w:r>
+          </w:p>
+        </w:tc>
+        <w:tc>
+          <w:tcPr>
+            <w:tcW w:w="4814" w:type="dxa"/>
+          </w:tcPr>
+          <w:p>
+            <w:r>
+              <w:t>La data e l’ora non vengono cambiate</w:t>
+            </w:r>
+          </w:p>
+        </w:tc>
+      </w:tr>
+    </w:tbl>
+    <w:p/>
+    <w:tbl>
+      <w:tblPr>
+        <w:tblStyle w:val="Grigliatabella"/>
+        <w:tblW w:w="0" w:type="auto"/>
+        <w:tblLook w:val="04A0" w:firstRow="1" w:lastRow="0" w:firstColumn="1" w:lastColumn="0" w:noHBand="0" w:noVBand="1"/>
+      </w:tblPr>
+      <w:tblGrid>
+        <w:gridCol w:w="4814"/>
+        <w:gridCol w:w="4814"/>
+      </w:tblGrid>
+      <w:tr>
+        <w:tc>
+          <w:tcPr>
+            <w:tcW w:w="4814" w:type="dxa"/>
+            <w:shd w:val="clear" w:color="auto" w:fill="D0CECE" w:themeFill="background2" w:themeFillShade="E6"/>
+          </w:tcPr>
+          <w:p>
+            <w:r>
+              <w:t>Test Case</w:t>
+            </w:r>
+          </w:p>
+        </w:tc>
+        <w:tc>
+          <w:tcPr>
+            <w:tcW w:w="4814" w:type="dxa"/>
+          </w:tcPr>
+          <w:p>
+            <w:proofErr w:type="spellStart"/>
+            <w:r>
+              <w:t>Test_CambiaDataEOra</w:t>
+            </w:r>
+            <w:proofErr w:type="spellEnd"/>
+          </w:p>
+        </w:tc>
+      </w:tr>
+      <w:tr>
+        <w:tc>
+          <w:tcPr>
+            <w:tcW w:w="4814" w:type="dxa"/>
+            <w:shd w:val="clear" w:color="auto" w:fill="D0CECE" w:themeFill="background2" w:themeFillShade="E6"/>
+          </w:tcPr>
+          <w:p>
+            <w:r>
+              <w:t>Codice</w:t>
+            </w:r>
+          </w:p>
+        </w:tc>
+        <w:tc>
+          <w:tcPr>
+            <w:tcW w:w="4814" w:type="dxa"/>
+          </w:tcPr>
+          <w:p>
+            <w:r>
+              <w:t>5.2.</w:t>
+            </w:r>
+            <w:r>
+              <w:t>2</w:t>
+            </w:r>
+          </w:p>
+        </w:tc>
+      </w:tr>
+      <w:tr>
+        <w:tc>
+          <w:tcPr>
+            <w:tcW w:w="4814" w:type="dxa"/>
+            <w:shd w:val="clear" w:color="auto" w:fill="D0CECE" w:themeFill="background2" w:themeFillShade="E6"/>
+          </w:tcPr>
+          <w:p>
+            <w:r>
+              <w:t>Input</w:t>
+            </w:r>
+          </w:p>
+        </w:tc>
+        <w:tc>
+          <w:tcPr>
+            <w:tcW w:w="4814" w:type="dxa"/>
+          </w:tcPr>
+          <w:p>
+            <w:r>
+              <w:rPr>
+                <w:b/>
+              </w:rPr>
+              <w:t>Data</w:t>
+            </w:r>
+            <w:r>
+              <w:t>=”</w:t>
+            </w:r>
+            <w:r>
+              <w:t>10/10/20</w:t>
+            </w:r>
+            <w:r>
+              <w:t>20</w:t>
+            </w:r>
+            <w:r>
+              <w:t>”</w:t>
+            </w:r>
+            <w:r>
+              <w:t xml:space="preserve"> </w:t>
+            </w:r>
+          </w:p>
+          <w:p>
+            <w:r>
+              <w:rPr>
+                <w:b/>
+              </w:rPr>
+              <w:t>Ora</w:t>
+            </w:r>
+            <w:r>
+              <w:t>=””</w:t>
+            </w:r>
+          </w:p>
+        </w:tc>
+      </w:tr>
+      <w:tr>
+        <w:tc>
+          <w:tcPr>
+            <w:tcW w:w="4814" w:type="dxa"/>
+            <w:shd w:val="clear" w:color="auto" w:fill="D0CECE" w:themeFill="background2" w:themeFillShade="E6"/>
+          </w:tcPr>
+          <w:p>
+            <w:r>
+              <w:t>Oracolo</w:t>
+            </w:r>
+          </w:p>
+        </w:tc>
+        <w:tc>
+          <w:tcPr>
+            <w:tcW w:w="4814" w:type="dxa"/>
+          </w:tcPr>
+          <w:p>
+            <w:r>
+              <w:t>La data e l’ora non vengono cambiate</w:t>
+            </w:r>
+          </w:p>
+        </w:tc>
+      </w:tr>
+    </w:tbl>
+    <w:p/>
+    <w:tbl>
+      <w:tblPr>
+        <w:tblStyle w:val="Grigliatabella"/>
+        <w:tblW w:w="0" w:type="auto"/>
+        <w:tblLook w:val="04A0" w:firstRow="1" w:lastRow="0" w:firstColumn="1" w:lastColumn="0" w:noHBand="0" w:noVBand="1"/>
+      </w:tblPr>
+      <w:tblGrid>
+        <w:gridCol w:w="4814"/>
+        <w:gridCol w:w="4814"/>
+      </w:tblGrid>
+      <w:tr>
+        <w:tc>
+          <w:tcPr>
+            <w:tcW w:w="4814" w:type="dxa"/>
+            <w:shd w:val="clear" w:color="auto" w:fill="D0CECE" w:themeFill="background2" w:themeFillShade="E6"/>
+          </w:tcPr>
+          <w:p>
+            <w:r>
+              <w:t>Test Case</w:t>
+            </w:r>
+          </w:p>
+        </w:tc>
+        <w:tc>
+          <w:tcPr>
+            <w:tcW w:w="4814" w:type="dxa"/>
+          </w:tcPr>
+          <w:p>
+            <w:proofErr w:type="spellStart"/>
+            <w:r>
+              <w:t>Test_CambiaDataEOra</w:t>
+            </w:r>
+            <w:proofErr w:type="spellEnd"/>
+          </w:p>
+        </w:tc>
+      </w:tr>
+      <w:tr>
+        <w:tc>
+          <w:tcPr>
+            <w:tcW w:w="4814" w:type="dxa"/>
+            <w:shd w:val="clear" w:color="auto" w:fill="D0CECE" w:themeFill="background2" w:themeFillShade="E6"/>
+          </w:tcPr>
+          <w:p>
+            <w:r>
+              <w:t>Codice</w:t>
+            </w:r>
+          </w:p>
+        </w:tc>
+        <w:tc>
+          <w:tcPr>
+            <w:tcW w:w="4814" w:type="dxa"/>
+          </w:tcPr>
+          <w:p>
+            <w:r>
+              <w:t>5.2.</w:t>
+            </w:r>
+            <w:r>
+              <w:t>3</w:t>
+            </w:r>
+          </w:p>
+        </w:tc>
+      </w:tr>
+      <w:tr>
+        <w:tc>
+          <w:tcPr>
+            <w:tcW w:w="4814" w:type="dxa"/>
+            <w:shd w:val="clear" w:color="auto" w:fill="D0CECE" w:themeFill="background2" w:themeFillShade="E6"/>
+          </w:tcPr>
+          <w:p>
+            <w:r>
+              <w:t>Input</w:t>
+            </w:r>
+          </w:p>
+        </w:tc>
+        <w:tc>
+          <w:tcPr>
+            <w:tcW w:w="4814" w:type="dxa"/>
+          </w:tcPr>
+          <w:p>
+            <w:r>
+              <w:rPr>
+                <w:b/>
+              </w:rPr>
+              <w:t>Data</w:t>
+            </w:r>
+            <w:r>
+              <w:t xml:space="preserve">=”” </w:t>
+            </w:r>
+          </w:p>
+          <w:p>
+            <w:r>
+              <w:rPr>
+                <w:b/>
+              </w:rPr>
+              <w:t>Ora</w:t>
+            </w:r>
+            <w:proofErr w:type="gramStart"/>
+            <w:r>
+              <w:t>=”</w:t>
+            </w:r>
+            <w:r>
+              <w:t>12:30</w:t>
+            </w:r>
+            <w:proofErr w:type="gramEnd"/>
+            <w:r>
+              <w:t>”</w:t>
+            </w:r>
+          </w:p>
+        </w:tc>
+      </w:tr>
+      <w:tr>
+        <w:tc>
+          <w:tcPr>
+            <w:tcW w:w="4814" w:type="dxa"/>
+            <w:shd w:val="clear" w:color="auto" w:fill="D0CECE" w:themeFill="background2" w:themeFillShade="E6"/>
+          </w:tcPr>
+          <w:p>
+            <w:r>
+              <w:t>Oracolo</w:t>
+            </w:r>
+          </w:p>
+        </w:tc>
+        <w:tc>
+          <w:tcPr>
+            <w:tcW w:w="4814" w:type="dxa"/>
+          </w:tcPr>
+          <w:p>
+            <w:r>
+              <w:t>La data e l’ora non vengono cambiate</w:t>
+            </w:r>
+          </w:p>
+        </w:tc>
+      </w:tr>
+    </w:tbl>
+    <w:p/>
+    <w:tbl>
+      <w:tblPr>
+        <w:tblStyle w:val="Grigliatabella"/>
+        <w:tblW w:w="0" w:type="auto"/>
+        <w:tblLook w:val="04A0" w:firstRow="1" w:lastRow="0" w:firstColumn="1" w:lastColumn="0" w:noHBand="0" w:noVBand="1"/>
+      </w:tblPr>
+      <w:tblGrid>
+        <w:gridCol w:w="4814"/>
+        <w:gridCol w:w="4814"/>
+      </w:tblGrid>
+      <w:tr>
+        <w:tc>
+          <w:tcPr>
+            <w:tcW w:w="4814" w:type="dxa"/>
+            <w:shd w:val="clear" w:color="auto" w:fill="D0CECE" w:themeFill="background2" w:themeFillShade="E6"/>
+          </w:tcPr>
+          <w:p>
+            <w:r>
+              <w:t>Test Case</w:t>
+            </w:r>
+          </w:p>
+        </w:tc>
+        <w:tc>
+          <w:tcPr>
+            <w:tcW w:w="4814" w:type="dxa"/>
+          </w:tcPr>
+          <w:p>
+            <w:proofErr w:type="spellStart"/>
+            <w:r>
+              <w:t>Test_CambiaDataEOra</w:t>
+            </w:r>
+            <w:proofErr w:type="spellEnd"/>
+          </w:p>
+        </w:tc>
+      </w:tr>
+      <w:tr>
+        <w:tc>
+          <w:tcPr>
+            <w:tcW w:w="4814" w:type="dxa"/>
+            <w:shd w:val="clear" w:color="auto" w:fill="D0CECE" w:themeFill="background2" w:themeFillShade="E6"/>
+          </w:tcPr>
+          <w:p>
+            <w:r>
+              <w:t>Codice</w:t>
+            </w:r>
+          </w:p>
+        </w:tc>
+        <w:tc>
+          <w:tcPr>
+            <w:tcW w:w="4814" w:type="dxa"/>
+          </w:tcPr>
+          <w:p>
+            <w:r>
+              <w:t>5.2.</w:t>
+            </w:r>
+            <w:r>
+              <w:t>4</w:t>
+            </w:r>
+          </w:p>
+        </w:tc>
+      </w:tr>
+      <w:tr>
+        <w:tc>
+          <w:tcPr>
+            <w:tcW w:w="4814" w:type="dxa"/>
+            <w:shd w:val="clear" w:color="auto" w:fill="D0CECE" w:themeFill="background2" w:themeFillShade="E6"/>
+          </w:tcPr>
+          <w:p>
+            <w:r>
+              <w:t>Input</w:t>
+            </w:r>
+          </w:p>
+        </w:tc>
+        <w:tc>
+          <w:tcPr>
+            <w:tcW w:w="4814" w:type="dxa"/>
+          </w:tcPr>
+          <w:p>
+            <w:r>
+              <w:rPr>
+                <w:b/>
+              </w:rPr>
+              <w:t>Data</w:t>
+            </w:r>
+            <w:r>
+              <w:t xml:space="preserve">=”10/10/2020” </w:t>
+            </w:r>
+          </w:p>
+          <w:p>
+            <w:r>
+              <w:rPr>
+                <w:b/>
+              </w:rPr>
+              <w:t>Ora</w:t>
+            </w:r>
+            <w:proofErr w:type="gramStart"/>
+            <w:r>
+              <w:t>=”12:30</w:t>
+            </w:r>
+            <w:proofErr w:type="gramEnd"/>
+            <w:r>
+              <w:t>”</w:t>
+            </w:r>
+          </w:p>
+        </w:tc>
+      </w:tr>
+      <w:tr>
+        <w:tc>
+          <w:tcPr>
+            <w:tcW w:w="4814" w:type="dxa"/>
+            <w:shd w:val="clear" w:color="auto" w:fill="D0CECE" w:themeFill="background2" w:themeFillShade="E6"/>
+          </w:tcPr>
+          <w:p>
+            <w:r>
+              <w:t>Oracolo</w:t>
+            </w:r>
+          </w:p>
+        </w:tc>
+        <w:tc>
+          <w:tcPr>
+            <w:tcW w:w="4814" w:type="dxa"/>
+          </w:tcPr>
+          <w:p>
+            <w:r>
+              <w:t>La data e l’ora d’arrivo vengono cambiate con successo</w:t>
+            </w:r>
+          </w:p>
+        </w:tc>
+      </w:tr>
+    </w:tbl>
+    <w:p/>
+    <w:p>
+      <w:r>
+        <w:t>TC_5.</w:t>
+      </w:r>
+      <w:r>
+        <w:t>3</w:t>
+      </w:r>
+      <w:r>
+        <w:t xml:space="preserve"> </w:t>
+      </w:r>
+      <w:proofErr w:type="spellStart"/>
+      <w:r>
+        <w:t>Cambia</w:t>
+      </w:r>
+      <w:r>
+        <w:t>Stato</w:t>
+      </w:r>
+      <w:proofErr w:type="spellEnd"/>
+    </w:p>
+    <w:tbl>
+      <w:tblPr>
+        <w:tblStyle w:val="Grigliatabella"/>
+        <w:tblW w:w="0" w:type="auto"/>
+        <w:tblLook w:val="04A0" w:firstRow="1" w:lastRow="0" w:firstColumn="1" w:lastColumn="0" w:noHBand="0" w:noVBand="1"/>
+      </w:tblPr>
+      <w:tblGrid>
+        <w:gridCol w:w="4814"/>
+        <w:gridCol w:w="4814"/>
+      </w:tblGrid>
+      <w:tr>
+        <w:tc>
+          <w:tcPr>
+            <w:tcW w:w="4814" w:type="dxa"/>
+            <w:shd w:val="clear" w:color="auto" w:fill="D0CECE" w:themeFill="background2" w:themeFillShade="E6"/>
+          </w:tcPr>
+          <w:p>
+            <w:r>
+              <w:t>Test Case</w:t>
+            </w:r>
+          </w:p>
+        </w:tc>
+        <w:tc>
+          <w:tcPr>
+            <w:tcW w:w="4814" w:type="dxa"/>
+          </w:tcPr>
+          <w:p>
+            <w:proofErr w:type="spellStart"/>
+            <w:r>
+              <w:t>Test_Cambi</w:t>
+            </w:r>
+            <w:r>
+              <w:t>aStato</w:t>
+            </w:r>
+            <w:proofErr w:type="spellEnd"/>
+          </w:p>
+        </w:tc>
+      </w:tr>
+      <w:tr>
+        <w:tc>
+          <w:tcPr>
+            <w:tcW w:w="4814" w:type="dxa"/>
+            <w:shd w:val="clear" w:color="auto" w:fill="D0CECE" w:themeFill="background2" w:themeFillShade="E6"/>
+          </w:tcPr>
+          <w:p>
+            <w:r>
+              <w:t>Codice</w:t>
+            </w:r>
+          </w:p>
+        </w:tc>
+        <w:tc>
+          <w:tcPr>
+            <w:tcW w:w="4814" w:type="dxa"/>
+          </w:tcPr>
+          <w:p>
+            <w:r>
+              <w:t>5.</w:t>
+            </w:r>
+            <w:r>
+              <w:t>3.1</w:t>
+            </w:r>
+          </w:p>
+        </w:tc>
+      </w:tr>
+      <w:tr>
+        <w:tc>
+          <w:tcPr>
+            <w:tcW w:w="4814" w:type="dxa"/>
+            <w:shd w:val="clear" w:color="auto" w:fill="D0CECE" w:themeFill="background2" w:themeFillShade="E6"/>
+          </w:tcPr>
+          <w:p>
+            <w:r>
+              <w:t>Input</w:t>
+            </w:r>
+          </w:p>
+        </w:tc>
+        <w:tc>
+          <w:tcPr>
+            <w:tcW w:w="4814" w:type="dxa"/>
+          </w:tcPr>
+          <w:p>
+            <w:r>
+              <w:rPr>
+                <w:b/>
+              </w:rPr>
+              <w:t>Stato</w:t>
+            </w:r>
+            <w:r>
+              <w:t>=””</w:t>
+            </w:r>
+          </w:p>
+        </w:tc>
+      </w:tr>
+      <w:tr>
+        <w:tc>
+          <w:tcPr>
+            <w:tcW w:w="4814" w:type="dxa"/>
+            <w:shd w:val="clear" w:color="auto" w:fill="D0CECE" w:themeFill="background2" w:themeFillShade="E6"/>
+          </w:tcPr>
+          <w:p>
+            <w:r>
+              <w:t>Oracolo</w:t>
+            </w:r>
+          </w:p>
+        </w:tc>
+        <w:tc>
+          <w:tcPr>
+            <w:tcW w:w="4814" w:type="dxa"/>
+          </w:tcPr>
+          <w:p>
+            <w:r>
+              <w:t>L</w:t>
+            </w:r>
+            <w:r>
+              <w:t>o stato non viene cambiato</w:t>
+            </w:r>
+          </w:p>
+        </w:tc>
+      </w:tr>
+    </w:tbl>
+    <w:p/>
+    <w:p/>
+    <w:p/>
+    <w:tbl>
+      <w:tblPr>
+        <w:tblStyle w:val="Grigliatabella"/>
+        <w:tblW w:w="0" w:type="auto"/>
+        <w:tblLook w:val="04A0" w:firstRow="1" w:lastRow="0" w:firstColumn="1" w:lastColumn="0" w:noHBand="0" w:noVBand="1"/>
+      </w:tblPr>
+      <w:tblGrid>
+        <w:gridCol w:w="4814"/>
+        <w:gridCol w:w="4814"/>
+      </w:tblGrid>
+      <w:tr>
+        <w:tc>
+          <w:tcPr>
+            <w:tcW w:w="4814" w:type="dxa"/>
+            <w:shd w:val="clear" w:color="auto" w:fill="D0CECE" w:themeFill="background2" w:themeFillShade="E6"/>
+          </w:tcPr>
+          <w:p>
+            <w:r>
+              <w:lastRenderedPageBreak/>
+              <w:t>Test Case</w:t>
+            </w:r>
+          </w:p>
+        </w:tc>
+        <w:tc>
+          <w:tcPr>
+            <w:tcW w:w="4814" w:type="dxa"/>
+          </w:tcPr>
+          <w:p>
+            <w:proofErr w:type="spellStart"/>
+            <w:r>
+              <w:t>Test_CambiaStato</w:t>
+            </w:r>
+            <w:proofErr w:type="spellEnd"/>
+          </w:p>
+        </w:tc>
+      </w:tr>
+      <w:tr>
+        <w:tc>
+          <w:tcPr>
+            <w:tcW w:w="4814" w:type="dxa"/>
+            <w:shd w:val="clear" w:color="auto" w:fill="D0CECE" w:themeFill="background2" w:themeFillShade="E6"/>
+          </w:tcPr>
+          <w:p>
+            <w:r>
+              <w:t>Codice</w:t>
+            </w:r>
+          </w:p>
+        </w:tc>
+        <w:tc>
+          <w:tcPr>
+            <w:tcW w:w="4814" w:type="dxa"/>
+          </w:tcPr>
+          <w:p>
+            <w:r>
+              <w:t>5.3.</w:t>
+            </w:r>
+            <w:r>
+              <w:t>2</w:t>
+            </w:r>
+          </w:p>
+        </w:tc>
+      </w:tr>
+      <w:tr>
+        <w:tc>
+          <w:tcPr>
+            <w:tcW w:w="4814" w:type="dxa"/>
+            <w:shd w:val="clear" w:color="auto" w:fill="D0CECE" w:themeFill="background2" w:themeFillShade="E6"/>
+          </w:tcPr>
+          <w:p>
+            <w:r>
+              <w:t>Input</w:t>
+            </w:r>
+          </w:p>
+        </w:tc>
+        <w:tc>
+          <w:tcPr>
+            <w:tcW w:w="4814" w:type="dxa"/>
+          </w:tcPr>
+          <w:p>
+            <w:r>
+              <w:rPr>
+                <w:b/>
+              </w:rPr>
+              <w:t>Stato</w:t>
+            </w:r>
+            <w:proofErr w:type="gramStart"/>
+            <w:r>
+              <w:t>=”</w:t>
+            </w:r>
+            <w:r>
+              <w:t>In</w:t>
+            </w:r>
+            <w:proofErr w:type="gramEnd"/>
+            <w:r>
+              <w:t xml:space="preserve"> Transito</w:t>
+            </w:r>
+            <w:r>
+              <w:t>”</w:t>
+            </w:r>
+          </w:p>
+        </w:tc>
+      </w:tr>
+      <w:tr>
+        <w:tc>
+          <w:tcPr>
+            <w:tcW w:w="4814" w:type="dxa"/>
+            <w:shd w:val="clear" w:color="auto" w:fill="D0CECE" w:themeFill="background2" w:themeFillShade="E6"/>
+          </w:tcPr>
+          <w:p>
+            <w:r>
+              <w:t>Oracolo</w:t>
+            </w:r>
+          </w:p>
+        </w:tc>
+        <w:tc>
+          <w:tcPr>
+            <w:tcW w:w="4814" w:type="dxa"/>
+          </w:tcPr>
+          <w:p>
+            <w:r>
+              <w:t>Lo stato viene cambiato</w:t>
+            </w:r>
+            <w:r>
+              <w:t xml:space="preserve"> con successo</w:t>
             </w:r>
           </w:p>
         </w:tc>
@@ -6755,6 +8178,578 @@
             </w:r>
             <w:r>
               <w:t>.1</w:t>
+            </w:r>
+          </w:p>
+        </w:tc>
+      </w:tr>
+    </w:tbl>
+    <w:p/>
+    <w:p>
+      <w:r>
+        <w:t>TC_</w:t>
+      </w:r>
+      <w:r>
+        <w:t>6.1</w:t>
+      </w:r>
+      <w:r>
+        <w:t xml:space="preserve"> </w:t>
+      </w:r>
+      <w:r>
+        <w:t>Login</w:t>
+      </w:r>
+    </w:p>
+    <w:tbl>
+      <w:tblPr>
+        <w:tblStyle w:val="Grigliatabella"/>
+        <w:tblW w:w="0" w:type="auto"/>
+        <w:tblLook w:val="04A0" w:firstRow="1" w:lastRow="0" w:firstColumn="1" w:lastColumn="0" w:noHBand="0" w:noVBand="1"/>
+      </w:tblPr>
+      <w:tblGrid>
+        <w:gridCol w:w="4814"/>
+        <w:gridCol w:w="4814"/>
+      </w:tblGrid>
+      <w:tr>
+        <w:tc>
+          <w:tcPr>
+            <w:tcW w:w="4814" w:type="dxa"/>
+            <w:shd w:val="clear" w:color="auto" w:fill="D0CECE" w:themeFill="background2" w:themeFillShade="E6"/>
+          </w:tcPr>
+          <w:p>
+            <w:r>
+              <w:t>Test Case</w:t>
+            </w:r>
+          </w:p>
+        </w:tc>
+        <w:tc>
+          <w:tcPr>
+            <w:tcW w:w="4814" w:type="dxa"/>
+          </w:tcPr>
+          <w:p>
+            <w:proofErr w:type="spellStart"/>
+            <w:r>
+              <w:t>Test_</w:t>
+            </w:r>
+            <w:r>
+              <w:t>Login</w:t>
+            </w:r>
+            <w:proofErr w:type="spellEnd"/>
+          </w:p>
+        </w:tc>
+      </w:tr>
+      <w:tr>
+        <w:tc>
+          <w:tcPr>
+            <w:tcW w:w="4814" w:type="dxa"/>
+            <w:shd w:val="clear" w:color="auto" w:fill="D0CECE" w:themeFill="background2" w:themeFillShade="E6"/>
+          </w:tcPr>
+          <w:p>
+            <w:r>
+              <w:t>Codice</w:t>
+            </w:r>
+          </w:p>
+        </w:tc>
+        <w:tc>
+          <w:tcPr>
+            <w:tcW w:w="4814" w:type="dxa"/>
+          </w:tcPr>
+          <w:p>
+            <w:r>
+              <w:t>6.1</w:t>
+            </w:r>
+            <w:r>
+              <w:t>.1</w:t>
+            </w:r>
+          </w:p>
+        </w:tc>
+      </w:tr>
+      <w:tr>
+        <w:tc>
+          <w:tcPr>
+            <w:tcW w:w="4814" w:type="dxa"/>
+            <w:shd w:val="clear" w:color="auto" w:fill="D0CECE" w:themeFill="background2" w:themeFillShade="E6"/>
+          </w:tcPr>
+          <w:p>
+            <w:r>
+              <w:t>Input</w:t>
+            </w:r>
+          </w:p>
+        </w:tc>
+        <w:tc>
+          <w:tcPr>
+            <w:tcW w:w="4814" w:type="dxa"/>
+          </w:tcPr>
+          <w:p>
+            <w:proofErr w:type="gramStart"/>
+            <w:r>
+              <w:t>email</w:t>
+            </w:r>
+            <w:proofErr w:type="gramEnd"/>
+            <w:r>
+              <w:t>=””</w:t>
+            </w:r>
+            <w:r>
+              <w:t xml:space="preserve"> </w:t>
+            </w:r>
+          </w:p>
+          <w:p>
+            <w:r>
+              <w:t>password=””</w:t>
+            </w:r>
+          </w:p>
+        </w:tc>
+      </w:tr>
+      <w:tr>
+        <w:tc>
+          <w:tcPr>
+            <w:tcW w:w="4814" w:type="dxa"/>
+            <w:shd w:val="clear" w:color="auto" w:fill="D0CECE" w:themeFill="background2" w:themeFillShade="E6"/>
+          </w:tcPr>
+          <w:p>
+            <w:r>
+              <w:t>Oracolo</w:t>
+            </w:r>
+          </w:p>
+        </w:tc>
+        <w:tc>
+          <w:tcPr>
+            <w:tcW w:w="4814" w:type="dxa"/>
+          </w:tcPr>
+          <w:p>
+            <w:r>
+              <w:t xml:space="preserve">Il login non viene effettuato con successo </w:t>
+            </w:r>
+          </w:p>
+        </w:tc>
+      </w:tr>
+    </w:tbl>
+    <w:p/>
+    <w:tbl>
+      <w:tblPr>
+        <w:tblStyle w:val="Grigliatabella"/>
+        <w:tblW w:w="0" w:type="auto"/>
+        <w:tblLook w:val="04A0" w:firstRow="1" w:lastRow="0" w:firstColumn="1" w:lastColumn="0" w:noHBand="0" w:noVBand="1"/>
+      </w:tblPr>
+      <w:tblGrid>
+        <w:gridCol w:w="4815"/>
+        <w:gridCol w:w="4672"/>
+      </w:tblGrid>
+      <w:tr>
+        <w:tc>
+          <w:tcPr>
+            <w:tcW w:w="4815" w:type="dxa"/>
+            <w:shd w:val="clear" w:color="auto" w:fill="D0CECE" w:themeFill="background2" w:themeFillShade="E6"/>
+          </w:tcPr>
+          <w:p>
+            <w:r>
+              <w:t>Test Case</w:t>
+            </w:r>
+          </w:p>
+        </w:tc>
+        <w:tc>
+          <w:tcPr>
+            <w:tcW w:w="4672" w:type="dxa"/>
+          </w:tcPr>
+          <w:p>
+            <w:proofErr w:type="spellStart"/>
+            <w:r>
+              <w:t>Test_Login</w:t>
+            </w:r>
+            <w:proofErr w:type="spellEnd"/>
+          </w:p>
+        </w:tc>
+      </w:tr>
+      <w:tr>
+        <w:tc>
+          <w:tcPr>
+            <w:tcW w:w="4815" w:type="dxa"/>
+            <w:shd w:val="clear" w:color="auto" w:fill="D0CECE" w:themeFill="background2" w:themeFillShade="E6"/>
+          </w:tcPr>
+          <w:p>
+            <w:r>
+              <w:t>Codice</w:t>
+            </w:r>
+          </w:p>
+        </w:tc>
+        <w:tc>
+          <w:tcPr>
+            <w:tcW w:w="4672" w:type="dxa"/>
+          </w:tcPr>
+          <w:p>
+            <w:r>
+              <w:t>6.1.</w:t>
+            </w:r>
+            <w:r>
+              <w:t>2</w:t>
+            </w:r>
+          </w:p>
+        </w:tc>
+      </w:tr>
+      <w:tr>
+        <w:tc>
+          <w:tcPr>
+            <w:tcW w:w="4815" w:type="dxa"/>
+            <w:shd w:val="clear" w:color="auto" w:fill="D0CECE" w:themeFill="background2" w:themeFillShade="E6"/>
+          </w:tcPr>
+          <w:p>
+            <w:r>
+              <w:t>Input</w:t>
+            </w:r>
+          </w:p>
+        </w:tc>
+        <w:tc>
+          <w:tcPr>
+            <w:tcW w:w="4672" w:type="dxa"/>
+          </w:tcPr>
+          <w:p>
+            <w:proofErr w:type="gramStart"/>
+            <w:r>
+              <w:rPr>
+                <w:b/>
+              </w:rPr>
+              <w:t>email</w:t>
+            </w:r>
+            <w:proofErr w:type="gramEnd"/>
+            <w:r>
+              <w:t>=</w:t>
+            </w:r>
+            <w:r>
+              <w:t>”</w:t>
+            </w:r>
+            <w:hyperlink r:id="rId6" w:history="1">
+              <w:r>
+                <w:rPr>
+                  <w:rStyle w:val="Collegamentoipertestuale"/>
+                </w:rPr>
+                <w:t>g.teodoro@studenti.unisa.it</w:t>
+              </w:r>
+            </w:hyperlink>
+            <w:r>
+              <w:t>”</w:t>
+            </w:r>
+          </w:p>
+          <w:p>
+            <w:r>
+              <w:rPr>
+                <w:b/>
+              </w:rPr>
+              <w:t>password</w:t>
+            </w:r>
+            <w:r>
+              <w:t>=””</w:t>
+            </w:r>
+          </w:p>
+        </w:tc>
+      </w:tr>
+      <w:tr>
+        <w:tc>
+          <w:tcPr>
+            <w:tcW w:w="4815" w:type="dxa"/>
+            <w:shd w:val="clear" w:color="auto" w:fill="D0CECE" w:themeFill="background2" w:themeFillShade="E6"/>
+          </w:tcPr>
+          <w:p>
+            <w:r>
+              <w:t>Oracolo</w:t>
+            </w:r>
+          </w:p>
+        </w:tc>
+        <w:tc>
+          <w:tcPr>
+            <w:tcW w:w="4672" w:type="dxa"/>
+          </w:tcPr>
+          <w:p>
+            <w:r>
+              <w:t xml:space="preserve">Il login non viene effettuato con successo </w:t>
+            </w:r>
+          </w:p>
+        </w:tc>
+      </w:tr>
+    </w:tbl>
+    <w:p/>
+    <w:tbl>
+      <w:tblPr>
+        <w:tblStyle w:val="Grigliatabella"/>
+        <w:tblW w:w="0" w:type="auto"/>
+        <w:tblLook w:val="04A0" w:firstRow="1" w:lastRow="0" w:firstColumn="1" w:lastColumn="0" w:noHBand="0" w:noVBand="1"/>
+      </w:tblPr>
+      <w:tblGrid>
+        <w:gridCol w:w="4815"/>
+        <w:gridCol w:w="4672"/>
+      </w:tblGrid>
+      <w:tr>
+        <w:tc>
+          <w:tcPr>
+            <w:tcW w:w="4815" w:type="dxa"/>
+            <w:shd w:val="clear" w:color="auto" w:fill="D0CECE" w:themeFill="background2" w:themeFillShade="E6"/>
+          </w:tcPr>
+          <w:p>
+            <w:r>
+              <w:t>Test Case</w:t>
+            </w:r>
+          </w:p>
+        </w:tc>
+        <w:tc>
+          <w:tcPr>
+            <w:tcW w:w="4672" w:type="dxa"/>
+          </w:tcPr>
+          <w:p>
+            <w:proofErr w:type="spellStart"/>
+            <w:r>
+              <w:t>Test_Login</w:t>
+            </w:r>
+            <w:proofErr w:type="spellEnd"/>
+          </w:p>
+        </w:tc>
+      </w:tr>
+      <w:tr>
+        <w:tc>
+          <w:tcPr>
+            <w:tcW w:w="4815" w:type="dxa"/>
+            <w:shd w:val="clear" w:color="auto" w:fill="D0CECE" w:themeFill="background2" w:themeFillShade="E6"/>
+          </w:tcPr>
+          <w:p>
+            <w:r>
+              <w:t>Codice</w:t>
+            </w:r>
+          </w:p>
+        </w:tc>
+        <w:tc>
+          <w:tcPr>
+            <w:tcW w:w="4672" w:type="dxa"/>
+          </w:tcPr>
+          <w:p>
+            <w:r>
+              <w:t>6.1.</w:t>
+            </w:r>
+            <w:r>
+              <w:t>3</w:t>
+            </w:r>
+          </w:p>
+        </w:tc>
+      </w:tr>
+      <w:tr>
+        <w:tc>
+          <w:tcPr>
+            <w:tcW w:w="4815" w:type="dxa"/>
+            <w:shd w:val="clear" w:color="auto" w:fill="D0CECE" w:themeFill="background2" w:themeFillShade="E6"/>
+          </w:tcPr>
+          <w:p>
+            <w:r>
+              <w:t>Input</w:t>
+            </w:r>
+          </w:p>
+        </w:tc>
+        <w:tc>
+          <w:tcPr>
+            <w:tcW w:w="4672" w:type="dxa"/>
+          </w:tcPr>
+          <w:p>
+            <w:proofErr w:type="gramStart"/>
+            <w:r>
+              <w:rPr>
+                <w:b/>
+              </w:rPr>
+              <w:t>email</w:t>
+            </w:r>
+            <w:proofErr w:type="gramEnd"/>
+            <w:r>
+              <w:t>=””</w:t>
+            </w:r>
+          </w:p>
+          <w:p>
+            <w:r>
+              <w:rPr>
+                <w:b/>
+              </w:rPr>
+              <w:t>password</w:t>
+            </w:r>
+            <w:proofErr w:type="gramStart"/>
+            <w:r>
+              <w:t>=”</w:t>
+            </w:r>
+            <w:r>
+              <w:t>@</w:t>
+            </w:r>
+            <w:proofErr w:type="gramEnd"/>
+            <w:r>
+              <w:t>Gennaro0</w:t>
+            </w:r>
+            <w:r>
+              <w:t>”</w:t>
+            </w:r>
+          </w:p>
+        </w:tc>
+      </w:tr>
+      <w:tr>
+        <w:tc>
+          <w:tcPr>
+            <w:tcW w:w="4815" w:type="dxa"/>
+            <w:shd w:val="clear" w:color="auto" w:fill="D0CECE" w:themeFill="background2" w:themeFillShade="E6"/>
+          </w:tcPr>
+          <w:p>
+            <w:r>
+              <w:t>Oracolo</w:t>
+            </w:r>
+          </w:p>
+        </w:tc>
+        <w:tc>
+          <w:tcPr>
+            <w:tcW w:w="4672" w:type="dxa"/>
+          </w:tcPr>
+          <w:p>
+            <w:r>
+              <w:t xml:space="preserve">Il login non viene effettuato con successo </w:t>
+            </w:r>
+          </w:p>
+        </w:tc>
+      </w:tr>
+    </w:tbl>
+    <w:p/>
+    <w:tbl>
+      <w:tblPr>
+        <w:tblStyle w:val="Grigliatabella"/>
+        <w:tblW w:w="0" w:type="auto"/>
+        <w:tblLook w:val="04A0" w:firstRow="1" w:lastRow="0" w:firstColumn="1" w:lastColumn="0" w:noHBand="0" w:noVBand="1"/>
+      </w:tblPr>
+      <w:tblGrid>
+        <w:gridCol w:w="4815"/>
+        <w:gridCol w:w="4672"/>
+      </w:tblGrid>
+      <w:tr>
+        <w:tc>
+          <w:tcPr>
+            <w:tcW w:w="4815" w:type="dxa"/>
+            <w:shd w:val="clear" w:color="auto" w:fill="D0CECE" w:themeFill="background2" w:themeFillShade="E6"/>
+          </w:tcPr>
+          <w:p>
+            <w:r>
+              <w:t>Test Case</w:t>
+            </w:r>
+          </w:p>
+        </w:tc>
+        <w:tc>
+          <w:tcPr>
+            <w:tcW w:w="4672" w:type="dxa"/>
+          </w:tcPr>
+          <w:p>
+            <w:proofErr w:type="spellStart"/>
+            <w:r>
+              <w:t>Test_Login</w:t>
+            </w:r>
+            <w:proofErr w:type="spellEnd"/>
+          </w:p>
+        </w:tc>
+      </w:tr>
+      <w:tr>
+        <w:tc>
+          <w:tcPr>
+            <w:tcW w:w="4815" w:type="dxa"/>
+            <w:shd w:val="clear" w:color="auto" w:fill="D0CECE" w:themeFill="background2" w:themeFillShade="E6"/>
+          </w:tcPr>
+          <w:p>
+            <w:r>
+              <w:t>Codice</w:t>
+            </w:r>
+          </w:p>
+        </w:tc>
+        <w:tc>
+          <w:tcPr>
+            <w:tcW w:w="4672" w:type="dxa"/>
+          </w:tcPr>
+          <w:p>
+            <w:r>
+              <w:t>6.1.</w:t>
+            </w:r>
+            <w:r>
+              <w:t>4</w:t>
+            </w:r>
+          </w:p>
+        </w:tc>
+      </w:tr>
+      <w:tr>
+        <w:tc>
+          <w:tcPr>
+            <w:tcW w:w="4815" w:type="dxa"/>
+            <w:shd w:val="clear" w:color="auto" w:fill="D0CECE" w:themeFill="background2" w:themeFillShade="E6"/>
+          </w:tcPr>
+          <w:p>
+            <w:r>
+              <w:t>Input</w:t>
+            </w:r>
+          </w:p>
+        </w:tc>
+        <w:tc>
+          <w:tcPr>
+            <w:tcW w:w="4672" w:type="dxa"/>
+          </w:tcPr>
+          <w:p>
+            <w:proofErr w:type="gramStart"/>
+            <w:r>
+              <w:rPr>
+                <w:b/>
+              </w:rPr>
+              <w:t>email</w:t>
+            </w:r>
+            <w:proofErr w:type="gramEnd"/>
+            <w:r>
+              <w:t>=”</w:t>
+            </w:r>
+            <w:hyperlink r:id="rId7" w:history="1">
+              <w:r>
+                <w:rPr>
+                  <w:rStyle w:val="Collegamentoipertestuale"/>
+                </w:rPr>
+                <w:t>g.teodoro@studenti.unisa.it</w:t>
+              </w:r>
+            </w:hyperlink>
+            <w:r>
+              <w:t>”</w:t>
+            </w:r>
+          </w:p>
+          <w:p>
+            <w:r>
+              <w:rPr>
+                <w:b/>
+              </w:rPr>
+              <w:t>password</w:t>
+            </w:r>
+            <w:proofErr w:type="gramStart"/>
+            <w:r>
+              <w:t>=”@</w:t>
+            </w:r>
+            <w:proofErr w:type="gramEnd"/>
+            <w:r>
+              <w:t>Gennaro0”</w:t>
+            </w:r>
+          </w:p>
+        </w:tc>
+      </w:tr>
+      <w:tr>
+        <w:tc>
+          <w:tcPr>
+            <w:tcW w:w="4815" w:type="dxa"/>
+            <w:shd w:val="clear" w:color="auto" w:fill="D0CECE" w:themeFill="background2" w:themeFillShade="E6"/>
+          </w:tcPr>
+          <w:p>
+            <w:r>
+              <w:t>Oracolo</w:t>
+            </w:r>
+          </w:p>
+        </w:tc>
+        <w:tc>
+          <w:tcPr>
+            <w:tcW w:w="4672" w:type="dxa"/>
+          </w:tcPr>
+          <w:p>
+            <w:r>
+              <w:t xml:space="preserve">Il login </w:t>
+            </w:r>
+            <w:r>
+              <w:t>viene effettuato con successo</w:t>
+            </w:r>
+            <w:bookmarkStart w:id="0" w:name="_GoBack"/>
+            <w:bookmarkEnd w:id="0"/>
+            <w:r>
+              <w:t xml:space="preserve"> </w:t>
             </w:r>
           </w:p>
         </w:tc>
@@ -8106,6 +10101,29 @@
       <w:contextualSpacing/>
     </w:pPr>
   </w:style>
+  <w:style w:type="character" w:styleId="Collegamentoipertestuale">
+    <w:name w:val="Hyperlink"/>
+    <w:basedOn w:val="Carpredefinitoparagrafo"/>
+    <w:uiPriority w:val="99"/>
+    <w:unhideWhenUsed/>
+    <w:rsid w:val="00927299"/>
+    <w:rPr>
+      <w:color w:val="0563C1" w:themeColor="hyperlink"/>
+      <w:u w:val="single"/>
+    </w:rPr>
+  </w:style>
+  <w:style w:type="character" w:styleId="Menzionenonrisolta">
+    <w:name w:val="Unresolved Mention"/>
+    <w:basedOn w:val="Carpredefinitoparagrafo"/>
+    <w:uiPriority w:val="99"/>
+    <w:semiHidden/>
+    <w:unhideWhenUsed/>
+    <w:rsid w:val="00927299"/>
+    <w:rPr>
+      <w:color w:val="605E5C"/>
+      <w:shd w:val="clear" w:color="auto" w:fill="E1DFDD"/>
+    </w:rPr>
+  </w:style>
 </w:styles>
 </file>
 
@@ -8409,7 +10427,7 @@
 </file>
 
 <file path=customXml/itemProps1.xml><?xml version="1.0" encoding="utf-8"?>
-<ds:datastoreItem xmlns:ds="http://schemas.openxmlformats.org/officeDocument/2006/customXml" ds:itemID="{003F64AF-27F8-4D92-80E2-8C1C10CF1C54}">
+<ds:datastoreItem xmlns:ds="http://schemas.openxmlformats.org/officeDocument/2006/customXml" ds:itemID="{658A560D-F556-49B4-8D9C-E1153A2945D8}">
   <ds:schemaRefs>
     <ds:schemaRef ds:uri="http://schemas.openxmlformats.org/officeDocument/2006/bibliography"/>
   </ds:schemaRefs>

</xml_diff>

<commit_message>
update TCS and TIR
</commit_message>
<xml_diff>
--- a/Bozze/TEST/BookPoint_TCS.docx
+++ b/Bozze/TEST/BookPoint_TCS.docx
@@ -1200,8 +1200,10 @@
             </w:r>
             <w:proofErr w:type="spellEnd"/>
             <w:r>
-              <w:t xml:space="preserve"> (?)</w:t>
-            </w:r>
+              <w:t xml:space="preserve"> </w:t>
+            </w:r>
+            <w:bookmarkStart w:id="0" w:name="_GoBack"/>
+            <w:bookmarkEnd w:id="0"/>
           </w:p>
         </w:tc>
         <w:tc>
@@ -5826,8 +5828,6 @@
       <w:r>
         <w:t>Recensione</w:t>
       </w:r>
-      <w:bookmarkStart w:id="0" w:name="_GoBack"/>
-      <w:bookmarkEnd w:id="0"/>
       <w:proofErr w:type="spellEnd"/>
     </w:p>
     <w:tbl>
@@ -10386,7 +10386,7 @@
 </file>
 
 <file path=customXml/itemProps1.xml><?xml version="1.0" encoding="utf-8"?>
-<ds:datastoreItem xmlns:ds="http://schemas.openxmlformats.org/officeDocument/2006/customXml" ds:itemID="{C6D815A6-CEE4-4035-B689-BCD8EBA3DAFC}">
+<ds:datastoreItem xmlns:ds="http://schemas.openxmlformats.org/officeDocument/2006/customXml" ds:itemID="{8BACA99F-506F-4390-8750-1EA568A18003}">
   <ds:schemaRefs>
     <ds:schemaRef ds:uri="http://schemas.openxmlformats.org/officeDocument/2006/bibliography"/>
   </ds:schemaRefs>

</xml_diff>